<commit_message>
rearranged introduction * szallaskereso portalok
</commit_message>
<xml_diff>
--- a/Documentation/THESIS.docx
+++ b/Documentation/THESIS.docx
@@ -74,8 +74,19 @@
           <w:sz w:val="24"/>
           <w:szCs w:val="24"/>
         </w:rPr>
-        <w:t>mérnökinformatikus BSc</w:t>
-      </w:r>
+        <w:t xml:space="preserve">mérnökinformatikus </w:t>
+      </w:r>
+      <w:proofErr w:type="spellStart"/>
+      <w:r>
+        <w:rPr>
+          <w:rFonts w:ascii="Times New Roman" w:hAnsi="Times New Roman" w:cs="Times New Roman"/>
+          <w:color w:val="000000"/>
+          <w:sz w:val="24"/>
+          <w:szCs w:val="24"/>
+        </w:rPr>
+        <w:t>BSc</w:t>
+      </w:r>
+      <w:proofErr w:type="spellEnd"/>
     </w:p>
     <w:p>
       <w:pPr>
@@ -114,13 +125,23 @@
           <w:szCs w:val="24"/>
         </w:rPr>
       </w:pPr>
+      <w:proofErr w:type="gramStart"/>
       <w:r>
         <w:rPr>
           <w:rFonts w:ascii="Times New Roman" w:hAnsi="Times New Roman" w:cs="Times New Roman"/>
           <w:sz w:val="24"/>
           <w:szCs w:val="24"/>
         </w:rPr>
-        <w:t xml:space="preserve">dolgozat címe </w:t>
+        <w:t>dolgozat</w:t>
+      </w:r>
+      <w:proofErr w:type="gramEnd"/>
+      <w:r>
+        <w:rPr>
+          <w:rFonts w:ascii="Times New Roman" w:hAnsi="Times New Roman" w:cs="Times New Roman"/>
+          <w:sz w:val="24"/>
+          <w:szCs w:val="24"/>
+        </w:rPr>
+        <w:t xml:space="preserve"> címe </w:t>
       </w:r>
     </w:p>
     <w:p>
@@ -166,7 +187,25 @@
           <w:sz w:val="24"/>
           <w:szCs w:val="24"/>
         </w:rPr>
-        <w:t>Témavezető: Frits Márton</w:t>
+        <w:t xml:space="preserve">Témavezető: </w:t>
+      </w:r>
+      <w:proofErr w:type="spellStart"/>
+      <w:r>
+        <w:rPr>
+          <w:rFonts w:ascii="Times New Roman" w:hAnsi="Times New Roman" w:cs="Times New Roman"/>
+          <w:sz w:val="24"/>
+          <w:szCs w:val="24"/>
+        </w:rPr>
+        <w:t>Frits</w:t>
+      </w:r>
+      <w:proofErr w:type="spellEnd"/>
+      <w:r>
+        <w:rPr>
+          <w:rFonts w:ascii="Times New Roman" w:hAnsi="Times New Roman" w:cs="Times New Roman"/>
+          <w:sz w:val="24"/>
+          <w:szCs w:val="24"/>
+        </w:rPr>
+        <w:t xml:space="preserve"> Márton</w:t>
       </w:r>
     </w:p>
     <w:p>
@@ -392,13 +431,23 @@
           <w:szCs w:val="24"/>
         </w:rPr>
       </w:pPr>
+      <w:proofErr w:type="gramStart"/>
       <w:r>
         <w:rPr>
           <w:rFonts w:ascii="Times New Roman" w:hAnsi="Times New Roman" w:cs="Times New Roman"/>
           <w:sz w:val="24"/>
           <w:szCs w:val="24"/>
         </w:rPr>
-        <w:t xml:space="preserve">dátum (Veszprém, 2008. február 31. formátummal) </w:t>
+        <w:t>dátum</w:t>
+      </w:r>
+      <w:proofErr w:type="gramEnd"/>
+      <w:r>
+        <w:rPr>
+          <w:rFonts w:ascii="Times New Roman" w:hAnsi="Times New Roman" w:cs="Times New Roman"/>
+          <w:sz w:val="24"/>
+          <w:szCs w:val="24"/>
+        </w:rPr>
+        <w:t xml:space="preserve"> (Veszprém, 2008. február 31. formátummal) </w:t>
       </w:r>
     </w:p>
     <w:p>
@@ -422,7 +471,25 @@
           <w:sz w:val="24"/>
           <w:szCs w:val="24"/>
         </w:rPr>
-        <w:t xml:space="preserve"> aláírás </w:t>
+        <w:t xml:space="preserve"> </w:t>
+      </w:r>
+      <w:proofErr w:type="gramStart"/>
+      <w:r>
+        <w:rPr>
+          <w:rFonts w:ascii="Times New Roman" w:hAnsi="Times New Roman" w:cs="Times New Roman"/>
+          <w:sz w:val="24"/>
+          <w:szCs w:val="24"/>
+        </w:rPr>
+        <w:t>aláírás</w:t>
+      </w:r>
+      <w:proofErr w:type="gramEnd"/>
+      <w:r>
+        <w:rPr>
+          <w:rFonts w:ascii="Times New Roman" w:hAnsi="Times New Roman" w:cs="Times New Roman"/>
+          <w:sz w:val="24"/>
+          <w:szCs w:val="24"/>
+        </w:rPr>
+        <w:t xml:space="preserve"> </w:t>
       </w:r>
     </w:p>
     <w:p>
@@ -448,6 +515,7 @@
         </w:rPr>
         <w:t xml:space="preserve">Alulírott </w:t>
       </w:r>
+      <w:proofErr w:type="spellStart"/>
       <w:r>
         <w:rPr>
           <w:rFonts w:ascii="Times New Roman" w:hAnsi="Times New Roman" w:cs="Times New Roman"/>
@@ -456,7 +524,18 @@
           <w:sz w:val="24"/>
           <w:szCs w:val="24"/>
         </w:rPr>
-        <w:t>Frits Márton</w:t>
+        <w:t>Frits</w:t>
+      </w:r>
+      <w:proofErr w:type="spellEnd"/>
+      <w:r>
+        <w:rPr>
+          <w:rFonts w:ascii="Times New Roman" w:hAnsi="Times New Roman" w:cs="Times New Roman"/>
+          <w:i/>
+          <w:iCs/>
+          <w:sz w:val="24"/>
+          <w:szCs w:val="24"/>
+        </w:rPr>
+        <w:t xml:space="preserve"> Márton</w:t>
       </w:r>
       <w:r>
         <w:rPr>
@@ -575,13 +654,23 @@
           <w:szCs w:val="24"/>
         </w:rPr>
       </w:pPr>
+      <w:proofErr w:type="gramStart"/>
       <w:r>
         <w:rPr>
           <w:rFonts w:ascii="Times New Roman" w:hAnsi="Times New Roman" w:cs="Times New Roman"/>
           <w:sz w:val="24"/>
           <w:szCs w:val="24"/>
         </w:rPr>
-        <w:t xml:space="preserve">dátum (Veszprém, 2008. február 31. formátummal)  </w:t>
+        <w:t>dátum</w:t>
+      </w:r>
+      <w:proofErr w:type="gramEnd"/>
+      <w:r>
+        <w:rPr>
+          <w:rFonts w:ascii="Times New Roman" w:hAnsi="Times New Roman" w:cs="Times New Roman"/>
+          <w:sz w:val="24"/>
+          <w:szCs w:val="24"/>
+        </w:rPr>
+        <w:t xml:space="preserve"> (Veszprém, 2008. február 31. formátummal)  </w:t>
       </w:r>
     </w:p>
     <w:p>
@@ -605,7 +694,25 @@
           <w:sz w:val="24"/>
           <w:szCs w:val="24"/>
         </w:rPr>
-        <w:t xml:space="preserve"> aláírás </w:t>
+        <w:t xml:space="preserve"> </w:t>
+      </w:r>
+      <w:proofErr w:type="gramStart"/>
+      <w:r>
+        <w:rPr>
+          <w:rFonts w:ascii="Times New Roman" w:hAnsi="Times New Roman" w:cs="Times New Roman"/>
+          <w:sz w:val="24"/>
+          <w:szCs w:val="24"/>
+        </w:rPr>
+        <w:t>aláírás</w:t>
+      </w:r>
+      <w:proofErr w:type="gramEnd"/>
+      <w:r>
+        <w:rPr>
+          <w:rFonts w:ascii="Times New Roman" w:hAnsi="Times New Roman" w:cs="Times New Roman"/>
+          <w:sz w:val="24"/>
+          <w:szCs w:val="24"/>
+        </w:rPr>
+        <w:t xml:space="preserve"> </w:t>
       </w:r>
     </w:p>
     <w:p>
@@ -704,7 +811,21 @@
         <w:rPr>
           <w:szCs w:val="24"/>
         </w:rPr>
-        <w:t xml:space="preserve">• téma megnevezése,  </w:t>
+        <w:t xml:space="preserve">• </w:t>
+      </w:r>
+      <w:proofErr w:type="gramStart"/>
+      <w:r>
+        <w:rPr>
+          <w:szCs w:val="24"/>
+        </w:rPr>
+        <w:t>téma</w:t>
+      </w:r>
+      <w:proofErr w:type="gramEnd"/>
+      <w:r>
+        <w:rPr>
+          <w:szCs w:val="24"/>
+        </w:rPr>
+        <w:t xml:space="preserve"> megnevezése,  </w:t>
       </w:r>
     </w:p>
     <w:p>
@@ -718,7 +839,21 @@
         <w:rPr>
           <w:szCs w:val="24"/>
         </w:rPr>
-        <w:t xml:space="preserve">• megoldott feladat megfogalmazása,  </w:t>
+        <w:t xml:space="preserve">• </w:t>
+      </w:r>
+      <w:proofErr w:type="gramStart"/>
+      <w:r>
+        <w:rPr>
+          <w:szCs w:val="24"/>
+        </w:rPr>
+        <w:t>megoldott</w:t>
+      </w:r>
+      <w:proofErr w:type="gramEnd"/>
+      <w:r>
+        <w:rPr>
+          <w:szCs w:val="24"/>
+        </w:rPr>
+        <w:t xml:space="preserve"> feladat megfogalmazása,  </w:t>
       </w:r>
     </w:p>
     <w:p>
@@ -732,7 +867,21 @@
         <w:rPr>
           <w:szCs w:val="24"/>
         </w:rPr>
-        <w:t xml:space="preserve">• megoldási mód, </w:t>
+        <w:t xml:space="preserve">• </w:t>
+      </w:r>
+      <w:proofErr w:type="gramStart"/>
+      <w:r>
+        <w:rPr>
+          <w:szCs w:val="24"/>
+        </w:rPr>
+        <w:t>megoldási</w:t>
+      </w:r>
+      <w:proofErr w:type="gramEnd"/>
+      <w:r>
+        <w:rPr>
+          <w:szCs w:val="24"/>
+        </w:rPr>
+        <w:t xml:space="preserve"> mód, </w:t>
       </w:r>
     </w:p>
     <w:p>
@@ -746,7 +895,21 @@
         <w:rPr>
           <w:szCs w:val="24"/>
         </w:rPr>
-        <w:t xml:space="preserve">• elért eredmények, </w:t>
+        <w:t xml:space="preserve">• </w:t>
+      </w:r>
+      <w:proofErr w:type="gramStart"/>
+      <w:r>
+        <w:rPr>
+          <w:szCs w:val="24"/>
+        </w:rPr>
+        <w:t>elért</w:t>
+      </w:r>
+      <w:proofErr w:type="gramEnd"/>
+      <w:r>
+        <w:rPr>
+          <w:szCs w:val="24"/>
+        </w:rPr>
+        <w:t xml:space="preserve"> eredmények, </w:t>
       </w:r>
     </w:p>
     <w:p>
@@ -809,6 +972,7 @@
         </w:rPr>
       </w:pPr>
       <w:bookmarkStart w:id="4" w:name="_Toc416175756"/>
+      <w:proofErr w:type="spellStart"/>
       <w:r>
         <w:rPr>
           <w:sz w:val="24"/>
@@ -818,6 +982,7 @@
         <w:t>Abstract</w:t>
       </w:r>
       <w:bookmarkEnd w:id="4"/>
+      <w:proofErr w:type="spellEnd"/>
     </w:p>
     <w:p>
       <w:pPr>
@@ -5876,28 +6041,41 @@
     <w:p>
       <w:pPr>
         <w:pStyle w:val="Cmsor1"/>
-        <w:rPr>
-          <w:sz w:val="24"/>
-          <w:szCs w:val="24"/>
-        </w:rPr>
       </w:pPr>
       <w:bookmarkStart w:id="6" w:name="_Toc416175758"/>
-      <w:r>
-        <w:rPr>
-          <w:sz w:val="24"/>
-          <w:szCs w:val="24"/>
-        </w:rPr>
+      <w:bookmarkStart w:id="7" w:name="_Ref416182702"/>
+      <w:bookmarkStart w:id="8" w:name="_Ref416182707"/>
+      <w:r>
         <w:lastRenderedPageBreak/>
         <w:t>Bevezetés</w:t>
       </w:r>
       <w:bookmarkEnd w:id="6"/>
+      <w:bookmarkEnd w:id="7"/>
+      <w:bookmarkEnd w:id="8"/>
     </w:p>
     <w:p>
       <w:pPr>
         <w:pStyle w:val="ThesisSzvegElsBekezds"/>
       </w:pPr>
       <w:r>
-        <w:t xml:space="preserve">A szakdolgozatom témája egy olyan webalkalmazás elkészítése, amely csoportok (pl.: osztályok, baráti vagy üzleti társaságok) számára teszi egyszerűbbé a több szálláshelyen történő szobafoglalás menetét és kezelését. Az alkalmazás szempontjából fontos az internetes platform, mert így lehet a legolcsóbban a legszélesebb körben elérhetővé tenni. A projekt munkacímének a </w:t>
+        <w:t xml:space="preserve">A szakdolgozatom témája egy olyan webalkalmazás elkészítése, amely csoportok (pl.: osztályok, baráti vagy üzleti társaságok) számára teszi egyszerűbbé a több </w:t>
+      </w:r>
+      <w:bookmarkStart w:id="9" w:name="_GoBack"/>
+      <w:bookmarkEnd w:id="9"/>
+      <w:r>
+        <w:t xml:space="preserve">szálláshelyen történő szobafoglalás menetét és kezelését. Az alkalmazás szempontjából fontos az internetes platform, mert így lehet a legolcsóbban a legszélesebb </w:t>
+      </w:r>
+      <w:r>
+        <w:t>felhasz</w:t>
+      </w:r>
+      <w:r>
+        <w:t>n</w:t>
+      </w:r>
+      <w:r>
+        <w:t>álói körnek</w:t>
+      </w:r>
+      <w:r>
+        <w:t xml:space="preserve"> elérhetővé tenni. A projekt munkacímének a </w:t>
       </w:r>
       <w:r>
         <w:rPr>
@@ -5908,12 +6086,14 @@
       <w:r>
         <w:t xml:space="preserve"> szót választottam, amelyet a katalán </w:t>
       </w:r>
+      <w:proofErr w:type="spellStart"/>
       <w:r>
         <w:rPr>
           <w:i/>
         </w:rPr>
         <w:t>vaganto</w:t>
       </w:r>
+      <w:proofErr w:type="spellEnd"/>
       <w:r>
         <w:t xml:space="preserve"> </w:t>
       </w:r>
@@ -5931,7 +6111,14 @@
           <w:szCs w:val="24"/>
         </w:rPr>
       </w:pPr>
-      <w:bookmarkStart w:id="7" w:name="_Toc416175759"/>
+      <w:bookmarkStart w:id="10" w:name="_Toc416175759"/>
+      <w:bookmarkStart w:id="11" w:name="_Ref416182634"/>
+      <w:bookmarkStart w:id="12" w:name="_Ref416182654"/>
+      <w:bookmarkStart w:id="13" w:name="_Ref416182661"/>
+      <w:bookmarkStart w:id="14" w:name="_Ref416182712"/>
+      <w:bookmarkStart w:id="15" w:name="_Ref416182717"/>
+      <w:bookmarkStart w:id="16" w:name="_Ref416182720"/>
+      <w:bookmarkStart w:id="17" w:name="_Ref416182727"/>
       <w:r>
         <w:rPr>
           <w:szCs w:val="24"/>
@@ -5944,7 +6131,14 @@
         </w:rPr>
         <w:t xml:space="preserve"> és megoldása</w:t>
       </w:r>
-      <w:bookmarkEnd w:id="7"/>
+      <w:bookmarkEnd w:id="10"/>
+      <w:bookmarkEnd w:id="11"/>
+      <w:bookmarkEnd w:id="12"/>
+      <w:bookmarkEnd w:id="13"/>
+      <w:bookmarkEnd w:id="14"/>
+      <w:bookmarkEnd w:id="15"/>
+      <w:bookmarkEnd w:id="16"/>
+      <w:bookmarkEnd w:id="17"/>
     </w:p>
     <w:p>
       <w:pPr>
@@ -5975,6 +6169,7 @@
       <w:r>
         <w:t xml:space="preserve">Az általam tervezett webalkalmazás a fent vázolt problémákat igyekszik feloldani és használható megoldást kínálni. A koncepció az, hogy a jelenleg szálláshely orientált piacot meg kell fordítani és a középpontba a szobákat kell helyezni. A szobának, csakúgy, mint a légkondicionálás vagy az ellátás, csak egy tulajdonsága az, hogy mely szálláshelyhez tartozik. A szálláshelyek adta kötöttségek feloldásával már könnyű elképzelni egy olyan portált, ami a szobákat, mint egy </w:t>
       </w:r>
+      <w:proofErr w:type="spellStart"/>
       <w:r>
         <w:rPr>
           <w:i/>
@@ -5984,6 +6179,7 @@
       <w:r>
         <w:t>-ban</w:t>
       </w:r>
+      <w:proofErr w:type="spellEnd"/>
       <w:r>
         <w:t xml:space="preserve">, </w:t>
       </w:r>
@@ -6026,7 +6222,15 @@
         <w:t xml:space="preserve"> </w:t>
       </w:r>
       <w:r>
-        <w:t>darabot. Az optimális megoldás kísérletezés útján kézzel is elvégezhető, azonban kimondottan időigényes feladat. A webalkalmazásnak tehát rendelkeznie kell egy olyan funkcióval, ahol a kényelmi szempontok és a csoport létszáma szerint egy ár, távolság illetve minőség szerint optimális megoldást kap az utazásszervező arról, hogy mely szobákat kell lefoglalnia.</w:t>
+        <w:t xml:space="preserve">darabot. Az optimális megoldás kísérletezés útján kézzel is elvégezhető, azonban kimondottan időigényes feladat. A </w:t>
+      </w:r>
+      <w:proofErr w:type="spellStart"/>
+      <w:r>
+        <w:t>webalkalmazásnak</w:t>
+      </w:r>
+      <w:proofErr w:type="spellEnd"/>
+      <w:r>
+        <w:t xml:space="preserve"> tehát rendelkeznie kell egy olyan funkcióval, ahol a kényelmi szempontok és a csoport létszáma szerint egy ár, távolság illetve minőség szerint optimális megoldást kap az utazásszervező arról, hogy mely szobákat kell lefoglalnia.</w:t>
       </w:r>
       <w:r>
         <w:t xml:space="preserve"> A felvázolt funkciót a rendszerben </w:t>
@@ -6043,181 +6247,373 @@
     </w:p>
     <w:p>
       <w:pPr>
+        <w:pStyle w:val="Cmsor1"/>
+      </w:pPr>
+      <w:r>
+        <w:t>Szálláskereső portálok</w:t>
+      </w:r>
+    </w:p>
+    <w:p>
+      <w:pPr>
+        <w:pStyle w:val="ThesisSzvegElsBekezds"/>
+        <w:tabs>
+          <w:tab w:val="left" w:pos="4253"/>
+        </w:tabs>
+      </w:pPr>
+      <w:r>
+        <w:t>Ebben a fejezetben a magyar szálláskereső piac legnéps</w:t>
+      </w:r>
+      <w:r>
+        <w:t xml:space="preserve">zerűbb portáljait vizsgálom meg a szerint, hogy milyen lehetőségeket kínálnak a szobák, illetve szálláshelyek keresésére, szűrésére. A vizsgálat tárgya továbbá, hogy mennyire támogatják a csoportos szálláskeresés </w:t>
+      </w:r>
+      <w:r>
+        <w:fldChar w:fldCharType="begin"/>
+      </w:r>
+      <w:r>
+        <w:instrText xml:space="preserve"> REF _Ref416182727 \r \h </w:instrText>
+      </w:r>
+      <w:r>
+        <w:fldChar w:fldCharType="separate"/>
+      </w:r>
+      <w:r>
+        <w:t>1.1</w:t>
+      </w:r>
+      <w:r>
+        <w:fldChar w:fldCharType="end"/>
+      </w:r>
+      <w:r>
+        <w:t xml:space="preserve"> fejezetben bemutatott problémáit.</w:t>
+      </w:r>
+    </w:p>
+    <w:p>
+      <w:pPr>
         <w:pStyle w:val="Cmsor2"/>
-        <w:rPr>
-          <w:szCs w:val="24"/>
-        </w:rPr>
-      </w:pPr>
-      <w:bookmarkStart w:id="8" w:name="_Toc416175760"/>
-      <w:r>
-        <w:rPr>
-          <w:szCs w:val="24"/>
-        </w:rPr>
-        <w:t>Hasonló rendszerek</w:t>
-      </w:r>
-      <w:bookmarkEnd w:id="8"/>
-    </w:p>
-    <w:p>
-      <w:pPr>
-        <w:pStyle w:val="ThesisSzvegElsBekezds"/>
-      </w:pPr>
-      <w:r>
-        <w:t>Ebben a fejezetben a magyar szálláskereső piac legnépszerűbb portáljait vizsgálom meg.</w:t>
-      </w:r>
-    </w:p>
-    <w:p>
-      <w:pPr>
-        <w:pStyle w:val="Cmsor3"/>
-      </w:pPr>
+      </w:pPr>
+      <w:bookmarkStart w:id="18" w:name="_Ref416178501"/>
       <w:r>
         <w:lastRenderedPageBreak/>
         <w:t>Szallas.hu</w:t>
       </w:r>
+      <w:bookmarkEnd w:id="18"/>
+    </w:p>
+    <w:p>
+      <w:pPr>
+        <w:pStyle w:val="ThesisSzvegElsBekezds"/>
+      </w:pPr>
+      <w:r>
+        <w:t>A szallas.hu egy magyar alapítású és fejlesztésű szálláskereső portál, amely 2007 óta üzemel. A szallas.hu tekinthető a magyar szálláskereső piac legnépszerűbb szereplőjének. A szállásadók részére egységes megjelenést és könnyű foglalást ígér jutalékért cserébe.</w:t>
+      </w:r>
+    </w:p>
+    <w:p>
+      <w:pPr>
+        <w:pStyle w:val="ThesisSzveg"/>
+      </w:pPr>
+      <w:r>
+        <w:t>A szálláskeresés során részletesen megadhatók a keresés feltételei hely, ár és szolgáltatások terén is. A találati listában szálláshelyek láthatók, eg</w:t>
+      </w:r>
+      <w:r>
+        <w:t>y szálláshelyet kiválasztva válnak</w:t>
+      </w:r>
+      <w:r>
+        <w:t xml:space="preserve"> láthatóvá az </w:t>
+      </w:r>
+      <w:r>
+        <w:t>ajánlott szobák</w:t>
+      </w:r>
+      <w:r>
+        <w:t xml:space="preserve">. Az utazó személyeket 30 felnőtt és 10 gyerek </w:t>
+      </w:r>
+      <w:r>
+        <w:t>számosságban maximalizálták a keresés során.</w:t>
+      </w:r>
+      <w:r>
+        <w:t xml:space="preserve"> Egy foglalás csak egy szálláshely kínálatát tartalmazhatja.</w:t>
+      </w:r>
+    </w:p>
+    <w:p>
+      <w:pPr>
+        <w:pStyle w:val="ThesisSzveg"/>
+      </w:pPr>
+      <w:r>
+        <w:t>A portál rendelkezik értékelési rendszerrel.</w:t>
+      </w:r>
+    </w:p>
+    <w:p>
+      <w:pPr>
+        <w:pStyle w:val="Cmsor2"/>
+      </w:pPr>
+      <w:bookmarkStart w:id="19" w:name="_Ref416178494"/>
+      <w:r>
+        <w:t>Booking.com</w:t>
+      </w:r>
+      <w:bookmarkEnd w:id="19"/>
+    </w:p>
+    <w:p>
+      <w:pPr>
+        <w:pStyle w:val="ThesisSzvegElsBekezds"/>
+      </w:pPr>
+      <w:r>
+        <w:t xml:space="preserve">A booking.com egy nemzetközi szálláskereső portál, amely 2011 lépett be a magyar szálláskereső piacra. A szallas.hu közvetlen riválisaként tekinthető, szolgáltatásaik megegyeznek. A szálláskeresők körében alacsonyabb népszerűséggel </w:t>
+      </w:r>
+      <w:proofErr w:type="gramStart"/>
+      <w:r>
+        <w:t>bír</w:t>
+      </w:r>
+      <w:proofErr w:type="gramEnd"/>
+      <w:r>
+        <w:t xml:space="preserve"> mint a szallas.hu.</w:t>
+      </w:r>
+    </w:p>
+    <w:p>
+      <w:pPr>
+        <w:pStyle w:val="ThesisSzveg"/>
+      </w:pPr>
+      <w:r>
+        <w:t xml:space="preserve">A </w:t>
+      </w:r>
+      <w:proofErr w:type="spellStart"/>
+      <w:r>
+        <w:t>szallas.hu-hoz</w:t>
+      </w:r>
+      <w:proofErr w:type="spellEnd"/>
+      <w:r>
+        <w:t xml:space="preserve"> hasonlóan ezen a portálon is részletesen lehet szűrni a szálláshelyek tulajdonságait. A találatok között szintén a szálláshelyek jelennek meg, amelyeknek részletes leírásában tekinthetők meg a szobák.</w:t>
+      </w:r>
+      <w:r>
+        <w:t xml:space="preserve"> A foglalásban csak egy szálláshely szobái szerepelhetnek. A keresés során maximálisan 30 felnőtt és 10 gyerek választható.</w:t>
+      </w:r>
+    </w:p>
+    <w:p>
+      <w:pPr>
+        <w:pStyle w:val="ThesisSzveg"/>
+      </w:pPr>
+      <w:r>
+        <w:t>A portál rendelkezik értékelési rendszerrel.</w:t>
+      </w:r>
+    </w:p>
+    <w:p>
+      <w:pPr>
+        <w:pStyle w:val="Cmsor2"/>
+      </w:pPr>
+      <w:r>
+        <w:t>Trivago.hu</w:t>
+      </w:r>
+    </w:p>
+    <w:p>
+      <w:pPr>
+        <w:pStyle w:val="ThesisSzvegElsBekezds"/>
+      </w:pPr>
+      <w:r>
+        <w:t xml:space="preserve">A trivago.hu a </w:t>
+      </w:r>
+      <w:proofErr w:type="spellStart"/>
+      <w:r>
+        <w:t>Trivago</w:t>
+      </w:r>
+      <w:proofErr w:type="spellEnd"/>
+      <w:r>
+        <w:t xml:space="preserve"> nemzetközi szálláskereső szolgáltatás Magyarországra készült változata. A működése eltér az </w:t>
+      </w:r>
+      <w:r>
+        <w:fldChar w:fldCharType="begin"/>
+      </w:r>
+      <w:r>
+        <w:instrText xml:space="preserve"> REF _Ref416178501 \r \h </w:instrText>
+      </w:r>
+      <w:r>
+        <w:fldChar w:fldCharType="separate"/>
+      </w:r>
+      <w:r>
+        <w:t>2.1</w:t>
+      </w:r>
+      <w:r>
+        <w:fldChar w:fldCharType="end"/>
+      </w:r>
+      <w:r>
+        <w:t xml:space="preserve"> és </w:t>
+      </w:r>
+      <w:r>
+        <w:fldChar w:fldCharType="begin"/>
+      </w:r>
+      <w:r>
+        <w:instrText xml:space="preserve"> REF _Ref416178494 \r \h </w:instrText>
+      </w:r>
+      <w:r>
+        <w:fldChar w:fldCharType="separate"/>
+      </w:r>
+      <w:r>
+        <w:t>2.2</w:t>
+      </w:r>
+      <w:r>
+        <w:fldChar w:fldCharType="end"/>
+      </w:r>
+      <w:r>
+        <w:t xml:space="preserve"> fejezetekben tárgyalt portálokétól, ugyanis a </w:t>
+      </w:r>
+      <w:proofErr w:type="spellStart"/>
+      <w:r>
+        <w:t>Trivago</w:t>
+      </w:r>
+      <w:proofErr w:type="spellEnd"/>
+      <w:r>
+        <w:t xml:space="preserve"> csak összegyűjti más szálláskereső portálok </w:t>
+      </w:r>
+      <w:r>
+        <w:t>ajánlatait és azok közül keres.</w:t>
+      </w:r>
+    </w:p>
+    <w:p>
+      <w:pPr>
+        <w:pStyle w:val="ThesisSzveg"/>
+      </w:pPr>
+      <w:r>
+        <w:lastRenderedPageBreak/>
+        <w:t xml:space="preserve">A keresési feltételekkel nagyvonalúan bánik, nem lehet elég részletesen beállítani a kívánalmakat. Lehet szűrni a teljes </w:t>
+      </w:r>
+      <w:r>
+        <w:t>foglalás ára és a talált szállás</w:t>
+      </w:r>
+      <w:r>
+        <w:t>helyek városközponttól számított távolsága alapján. Az előző fejezetekben megvizsgált portálokhoz hasonlóan ez a rendszer sem képes a szobákat vegyesen ajánlani. A keresési találatok mindig egy-egy szálláshelyre vonatkoznak. A csoportos szálláskeresést csak korlátozottan támogatja. Az utazó személyek kiválasztásakor maximum 16 felnőtt és 16 gyerek választható.</w:t>
+      </w:r>
+    </w:p>
+    <w:p>
+      <w:pPr>
+        <w:pStyle w:val="Cmsor2"/>
+      </w:pPr>
+      <w:r>
+        <w:t>Konklúzió</w:t>
+      </w:r>
+    </w:p>
+    <w:p>
+      <w:pPr>
+        <w:pStyle w:val="ThesisSzvegElsBekezds"/>
+      </w:pPr>
+      <w:r>
+        <w:t>A magyar szálláskereső piac portáljai jó felületet nyújtanak az egyéni utazók számára. A vizsgált portálok előnyben részesítik a szálláshelyeket és jellemzően egy szálláshelyre koncentrálják ajánlataikat. A keresési szempontokat mindhárom portál esetében kielégítőnek találtam. Az utazó személyek száma a keresés során mindenütt korlátozott. Egyik portál sem képes több szálláshelyről származó szobákat egy foglalásként kezelni.</w:t>
+      </w:r>
+    </w:p>
+    <w:p>
+      <w:pPr>
+        <w:pStyle w:val="ThesisSzveg"/>
+      </w:pPr>
+      <w:r>
+        <w:t xml:space="preserve">A </w:t>
+      </w:r>
+      <w:r>
+        <w:t>kutatásom</w:t>
+      </w:r>
+      <w:r>
+        <w:t xml:space="preserve"> során nem találtam olyan szálláskereső portált, amely funkcionalitásában közvetlen vetélytársa vagy alternatívája lehetne az általam felvázolt rendszernek.</w:t>
+      </w:r>
+    </w:p>
+    <w:p>
+      <w:pPr>
+        <w:pStyle w:val="Cmsor1"/>
+      </w:pPr>
+      <w:bookmarkStart w:id="20" w:name="_Toc416175761"/>
+      <w:r>
+        <w:t>Nemlineáris programozás</w:t>
+      </w:r>
+      <w:bookmarkEnd w:id="20"/>
+    </w:p>
+    <w:p>
+      <w:pPr>
+        <w:pStyle w:val="ThesisSzvegElsBekezds"/>
+      </w:pPr>
+    </w:p>
+    <w:p>
+      <w:pPr>
+        <w:pStyle w:val="Cmsor1"/>
+      </w:pPr>
+      <w:bookmarkStart w:id="21" w:name="_Toc416175762"/>
+      <w:r>
+        <w:t>Ruby on Rails</w:t>
+      </w:r>
+      <w:bookmarkEnd w:id="21"/>
+    </w:p>
+    <w:p>
+      <w:pPr>
+        <w:pStyle w:val="ThesisSzvegElsBekezds"/>
+      </w:pPr>
+    </w:p>
+    <w:p>
+      <w:pPr>
+        <w:pStyle w:val="Cmsor1"/>
+      </w:pPr>
+      <w:bookmarkStart w:id="22" w:name="_Toc416175764"/>
+      <w:r>
+        <w:t>Specifikáció</w:t>
+      </w:r>
+      <w:bookmarkEnd w:id="22"/>
+    </w:p>
+    <w:p>
+      <w:pPr>
+        <w:pStyle w:val="ThesisSzvegElsBekezds"/>
+      </w:pPr>
+      <w:r>
+        <w:t xml:space="preserve">A feladat teljesítéséhez egy webalkalmazás tervezése és implementálása volt a cél. A webes technológia választásának oka, hogy a már megszokott és ismert szálláskereső portálokhoz hasonuljon. Ezen kívül az internetes platformra való fejlesztéssel lehet a </w:t>
+      </w:r>
+      <w:r>
+        <w:lastRenderedPageBreak/>
+        <w:t xml:space="preserve">legolcsóbban és leggyorsabban a legszélesebb felhasználói kört elérni. A manapság rendelkezésre álló úgynevezett </w:t>
+      </w:r>
+      <w:proofErr w:type="spellStart"/>
+      <w:r>
+        <w:rPr>
+          <w:i/>
+        </w:rPr>
+        <w:t>responsive</w:t>
+      </w:r>
+      <w:proofErr w:type="spellEnd"/>
+      <w:r>
+        <w:t>, magyarul alkalmazkodó web design-ok alkalmassá tesznek egy weboldalt arra, hogy egyszerre legyen áttekinthető és kezelhető minden képernyőméreten.</w:t>
+      </w:r>
+    </w:p>
+    <w:p>
+      <w:pPr>
+        <w:pStyle w:val="Cmsor2"/>
+      </w:pPr>
+      <w:bookmarkStart w:id="23" w:name="_Toc416175765"/>
+      <w:r>
+        <w:t>Funkcionális</w:t>
+      </w:r>
+      <w:r>
+        <w:t xml:space="preserve"> </w:t>
+      </w:r>
+      <w:r>
+        <w:t>k</w:t>
+      </w:r>
+      <w:r>
+        <w:t>övetelmények</w:t>
+      </w:r>
+      <w:bookmarkEnd w:id="23"/>
+    </w:p>
+    <w:p>
+      <w:pPr>
+        <w:pStyle w:val="ThesisSzvegElsBekezds"/>
+      </w:pPr>
+      <w:r>
+        <w:t xml:space="preserve">A fejezet a </w:t>
+      </w:r>
+      <w:proofErr w:type="spellStart"/>
+      <w:r>
+        <w:t>webalkalmazással</w:t>
+      </w:r>
+      <w:proofErr w:type="spellEnd"/>
+      <w:r>
+        <w:t xml:space="preserve"> szemben támasztott követelményeket és elvárásokat taglalja.</w:t>
+      </w:r>
     </w:p>
     <w:p>
       <w:pPr>
         <w:pStyle w:val="Cmsor3"/>
       </w:pPr>
-      <w:r>
-        <w:t>Booking.com</w:t>
-      </w:r>
-    </w:p>
-    <w:p>
-      <w:pPr>
-        <w:pStyle w:val="Cmsor3"/>
-      </w:pPr>
-      <w:r>
-        <w:t>Trivago.hu</w:t>
-      </w:r>
-    </w:p>
-    <w:p>
-      <w:pPr>
-        <w:pStyle w:val="Cmsor2"/>
-        <w:rPr>
-          <w:szCs w:val="24"/>
-        </w:rPr>
-      </w:pPr>
-      <w:bookmarkStart w:id="9" w:name="_Toc416175761"/>
-      <w:r>
-        <w:rPr>
-          <w:szCs w:val="24"/>
-        </w:rPr>
-        <w:t>Nemlineáris programozás</w:t>
-      </w:r>
-      <w:bookmarkEnd w:id="9"/>
-    </w:p>
-    <w:p>
-      <w:pPr>
-        <w:pStyle w:val="Cmsor2"/>
-        <w:rPr>
-          <w:szCs w:val="24"/>
-        </w:rPr>
-      </w:pPr>
-      <w:bookmarkStart w:id="10" w:name="_Toc416175762"/>
-      <w:r>
-        <w:rPr>
-          <w:szCs w:val="24"/>
-        </w:rPr>
-        <w:t>Ruby on Rails</w:t>
-      </w:r>
-      <w:bookmarkEnd w:id="10"/>
-    </w:p>
-    <w:p>
-      <w:pPr>
-        <w:pStyle w:val="Cmsor2"/>
-        <w:rPr>
-          <w:i/>
-        </w:rPr>
-      </w:pPr>
-      <w:bookmarkStart w:id="11" w:name="_Toc416175763"/>
-      <w:r>
-        <w:rPr>
-          <w:i/>
-        </w:rPr>
-        <w:t>Responsive design</w:t>
-      </w:r>
-      <w:r>
-        <w:rPr>
-          <w:i/>
-        </w:rPr>
-        <w:t xml:space="preserve"> (?)</w:t>
-      </w:r>
-      <w:bookmarkEnd w:id="11"/>
-    </w:p>
-    <w:p>
-      <w:pPr>
-        <w:pStyle w:val="Cmsor1"/>
-        <w:rPr>
-          <w:sz w:val="24"/>
-          <w:szCs w:val="24"/>
-        </w:rPr>
-      </w:pPr>
-      <w:bookmarkStart w:id="12" w:name="_Toc416175764"/>
-      <w:r>
-        <w:rPr>
-          <w:sz w:val="24"/>
-          <w:szCs w:val="24"/>
-        </w:rPr>
-        <w:t>Specifikáció</w:t>
-      </w:r>
-      <w:bookmarkEnd w:id="12"/>
-    </w:p>
-    <w:p>
-      <w:pPr>
-        <w:pStyle w:val="ThesisSzvegElsBekezds"/>
-      </w:pPr>
-      <w:r>
-        <w:t xml:space="preserve">A feladat teljesítéséhez egy webalkalmazás tervezése és implementálása volt a cél. A webes technológia választásának oka, hogy a már megszokott és ismert szálláskereső portálokhoz hasonuljon. Ezen kívül az internetes platformra való fejlesztéssel lehet a legolcsóbban és leggyorsabban a legszélesebb felhasználói kört elérni. A manapság rendelkezésre álló úgynevezett </w:t>
-      </w:r>
-      <w:r>
-        <w:rPr>
-          <w:i/>
-        </w:rPr>
-        <w:t>responsive</w:t>
-      </w:r>
-      <w:r>
-        <w:t>, magyarul alkalmazkodó web design-ok alkalmassá tesznek egy weboldalt arra, hogy egyszerre legyen áttekinthető és kezelhető minden képernyőméreten.</w:t>
-      </w:r>
-    </w:p>
-    <w:p>
-      <w:pPr>
-        <w:pStyle w:val="Cmsor2"/>
-        <w:rPr>
-          <w:szCs w:val="24"/>
-        </w:rPr>
-      </w:pPr>
-      <w:bookmarkStart w:id="13" w:name="_Toc416175765"/>
-      <w:r>
-        <w:rPr>
-          <w:szCs w:val="24"/>
-        </w:rPr>
-        <w:t>Funkcionális k</w:t>
-      </w:r>
-      <w:r>
-        <w:rPr>
-          <w:szCs w:val="24"/>
-        </w:rPr>
-        <w:t>övetelmények</w:t>
-      </w:r>
-      <w:bookmarkEnd w:id="13"/>
-    </w:p>
-    <w:p>
-      <w:pPr>
-        <w:pStyle w:val="ThesisSzvegElsBekezds"/>
-      </w:pPr>
-      <w:r>
-        <w:t>A fejezet a webalkalmazással szemben támasztott követelményeket és elvárásokat taglalja.</w:t>
-      </w:r>
-    </w:p>
-    <w:p>
-      <w:pPr>
-        <w:pStyle w:val="Cmsor3"/>
-      </w:pPr>
-      <w:bookmarkStart w:id="14" w:name="_Toc416175766"/>
+      <w:bookmarkStart w:id="24" w:name="_Toc416175766"/>
       <w:r>
         <w:t>Szereplők</w:t>
       </w:r>
-      <w:bookmarkEnd w:id="14"/>
+      <w:bookmarkEnd w:id="24"/>
     </w:p>
     <w:p>
       <w:pPr>
@@ -6312,11 +6708,11 @@
       <w:pPr>
         <w:pStyle w:val="Cmsor3"/>
       </w:pPr>
-      <w:bookmarkStart w:id="15" w:name="_Toc416175767"/>
+      <w:bookmarkStart w:id="25" w:name="_Toc416175767"/>
       <w:r>
         <w:t>Szobák szűrése</w:t>
       </w:r>
-      <w:bookmarkEnd w:id="15"/>
+      <w:bookmarkEnd w:id="25"/>
     </w:p>
     <w:p>
       <w:pPr>
@@ -6326,119 +6722,577 @@
         <w:t xml:space="preserve">A látogatónak és a szálláskeresőnek lehetőséget kell biztosítani a szobák szűrésére. A szűrési feltételek között szerepelnie kell a </w:t>
       </w:r>
       <w:r>
-        <w:t xml:space="preserve">szálláshely szolgáltatásainak, a szoba </w:t>
-      </w:r>
+        <w:t>szálláshely szolgáltatásainak, a szoba felszereltségének, a szoba elérhetőségét jelző kezdő- és végdátumnak, a szoba típusát jelző ágyak számának valamint a városnak.</w:t>
+      </w:r>
+    </w:p>
+    <w:p>
+      <w:pPr>
+        <w:pStyle w:val="Cmsor3"/>
+      </w:pPr>
+      <w:bookmarkStart w:id="26" w:name="_Toc416175768"/>
+      <w:r>
+        <w:t>Szobafoglalás</w:t>
+      </w:r>
+      <w:bookmarkEnd w:id="26"/>
+    </w:p>
+    <w:p>
+      <w:pPr>
+        <w:pStyle w:val="ThesisSzvegElsBekezds"/>
+      </w:pPr>
+      <w:r>
+        <w:t xml:space="preserve">A szálláskereső csak a kiválasztott időszakban a rendszer által elérhetőként nyilvántartott szobákat foglalhatja le. </w:t>
+      </w:r>
+      <w:r>
+        <w:t>A foglalás véglegesítése előtt a szálláskeresőnek minden vendég adatát meg kell adnia.</w:t>
+      </w:r>
+    </w:p>
+    <w:p>
+      <w:pPr>
+        <w:pStyle w:val="ThesisSzveg"/>
+      </w:pPr>
+      <w:r>
+        <w:t>A szobafoglalásról minden szállásadónak egyénileg kell visszajelzést készítenie. A szobafoglalást el lehet fogadni és vissza lehet utasítani. Egy foglalás akkor tekinthető teljesíthetőnek, ha minden szállásadó pozitív visszajelzést küldött. A foglalás nem teljesíthető, ha legalább egy szállásadó negatív visszajelzést küldött.</w:t>
+      </w:r>
+    </w:p>
+    <w:p>
+      <w:pPr>
+        <w:pStyle w:val="ThesisSzveg"/>
+      </w:pPr>
       <w:r>
         <w:lastRenderedPageBreak/>
-        <w:t>felszereltségének, a szoba elérhetőségét jelző kezdő- és végdátumnak, a szoba típusát jelző ágyak számának valamint a városnak.</w:t>
+        <w:t>A szobafoglalások a szálláskereső és a szállásadó részéről is bármikor visszakereshetők és megtekinthetők.</w:t>
       </w:r>
     </w:p>
     <w:p>
       <w:pPr>
         <w:pStyle w:val="Cmsor3"/>
       </w:pPr>
-      <w:bookmarkStart w:id="16" w:name="_Toc416175768"/>
+      <w:bookmarkStart w:id="27" w:name="_Toc416175769"/>
+      <w:r>
+        <w:t>Értékelés</w:t>
+      </w:r>
+      <w:bookmarkEnd w:id="27"/>
+    </w:p>
+    <w:p>
+      <w:pPr>
+        <w:pStyle w:val="ThesisSzvegElsBekezds"/>
+      </w:pPr>
+      <w:r>
+        <w:t>A teljesült szobafoglalások esetén, az utazás befejező dátumát követően a szálláskereső értékelheti a meglátogatott szálláshelyeket.</w:t>
+      </w:r>
+    </w:p>
+    <w:p>
+      <w:pPr>
+        <w:pStyle w:val="Cmsor3"/>
+      </w:pPr>
+      <w:bookmarkStart w:id="28" w:name="_Toc416175770"/>
+      <w:r>
+        <w:t>Intelligens keresés</w:t>
+      </w:r>
+      <w:bookmarkEnd w:id="28"/>
+    </w:p>
+    <w:p>
+      <w:pPr>
+        <w:pStyle w:val="ThesisSzvegElsBekezds"/>
+      </w:pPr>
+      <w:r>
+        <w:t>Az intelligens keresés funkció ár és távolság, vagy ezek kombinációja szerint képes automatikus ajánlást készíteni. A választható szempontok mellett figyelembe kell vennie a szálláshelyek értékeléseit és törekednie kell a jobb értékelésűek ajánlására.</w:t>
+      </w:r>
+    </w:p>
+    <w:p>
+      <w:pPr>
+        <w:pStyle w:val="Cmsor3"/>
+      </w:pPr>
+      <w:bookmarkStart w:id="29" w:name="_Toc416175771"/>
+      <w:r>
+        <w:t>Törzsadatok</w:t>
+      </w:r>
+      <w:bookmarkEnd w:id="29"/>
+    </w:p>
+    <w:p>
+      <w:pPr>
+        <w:pStyle w:val="ThesisSzvegElsBekezds"/>
+      </w:pPr>
+      <w:r>
+        <w:t>A rendszerben megjelenő törzsadatokat az adminisztrátornak szerkesztenie és bővítenie kell tudnia.</w:t>
+      </w:r>
+    </w:p>
+    <w:p>
+      <w:pPr>
+        <w:pStyle w:val="Cmsor3"/>
+      </w:pPr>
+      <w:r>
+        <w:t>Tartós címek</w:t>
+      </w:r>
+    </w:p>
+    <w:p>
+      <w:pPr>
+        <w:pStyle w:val="ThesisSzvegElsBekezds"/>
+      </w:pPr>
+      <w:r>
+        <w:t>A rendszerben megjelenő oldalak címeit és a keresések eredményoldalaira mutató címeket úgy kell kialakítani, hogy azok bármikor újra meglátogathatóak és linkelhetőek legyenek.</w:t>
+      </w:r>
+    </w:p>
+    <w:p>
+      <w:pPr>
+        <w:pStyle w:val="Cmsor2"/>
+        <w:rPr>
+          <w:szCs w:val="24"/>
+        </w:rPr>
+      </w:pPr>
+      <w:bookmarkStart w:id="30" w:name="_Toc416175772"/>
+      <w:r>
+        <w:rPr>
+          <w:szCs w:val="24"/>
+        </w:rPr>
+        <w:t>Célcsoport</w:t>
+      </w:r>
+      <w:bookmarkEnd w:id="30"/>
+    </w:p>
+    <w:p>
+      <w:pPr>
+        <w:pStyle w:val="ThesisSzvegElsBekezds"/>
+      </w:pPr>
+      <w:r>
+        <w:t>A</w:t>
+      </w:r>
+      <w:r>
+        <w:t xml:space="preserve"> webalkal</w:t>
+      </w:r>
+      <w:r>
+        <w:t>m</w:t>
+      </w:r>
+      <w:r>
+        <w:t>a</w:t>
+      </w:r>
+      <w:r>
+        <w:t>zás felhasználói célcsoportjaként a szállásadó szerepkör részéről a jellemzően vidéki, alacsony kapacitású panziókat és apartmanokat azonosítottam. Számukra a rendszer ugyanúgy a foglalások egyszerű kezelhetőségét nyújtja, mint a szálláskeresők számára. A szálláskereső szerepkör szempontjából a célcsoport tagjaiként az iskolai kirándulásokat szervező osztályfőnök, a baráti társaságok, illetve az üzleti célból szállást kereső szervezőket tekintem.</w:t>
+      </w:r>
+    </w:p>
+    <w:p>
+      <w:pPr>
+        <w:pStyle w:val="Cmsor1"/>
+      </w:pPr>
+      <w:bookmarkStart w:id="31" w:name="_Toc416175773"/>
+      <w:r>
+        <w:t>Tervezés</w:t>
+      </w:r>
+      <w:bookmarkEnd w:id="31"/>
+    </w:p>
+    <w:p>
+      <w:pPr>
+        <w:pStyle w:val="ThesisSzvegElsBekezds"/>
+      </w:pPr>
+    </w:p>
+    <w:p>
+      <w:pPr>
+        <w:pStyle w:val="Cmsor2"/>
+        <w:rPr>
+          <w:szCs w:val="24"/>
+        </w:rPr>
+      </w:pPr>
+      <w:bookmarkStart w:id="32" w:name="_Toc416175774"/>
+      <w:r>
+        <w:rPr>
+          <w:szCs w:val="24"/>
+        </w:rPr>
+        <w:lastRenderedPageBreak/>
+        <w:t>A rendszerben megjelenő fő folyamatok</w:t>
+      </w:r>
+      <w:bookmarkEnd w:id="32"/>
+    </w:p>
+    <w:p>
+      <w:pPr>
+        <w:pStyle w:val="ThesisSzvegElsBekezds"/>
+      </w:pPr>
+    </w:p>
+    <w:p>
+      <w:pPr>
+        <w:pStyle w:val="Cmsor3"/>
+      </w:pPr>
+      <w:bookmarkStart w:id="33" w:name="_Toc416175775"/>
+      <w:r>
+        <w:t>Session (?)</w:t>
+      </w:r>
+      <w:bookmarkEnd w:id="33"/>
+    </w:p>
+    <w:p>
+      <w:pPr>
+        <w:pStyle w:val="ThesisSzvegElsBekezds"/>
+      </w:pPr>
+    </w:p>
+    <w:p>
+      <w:pPr>
+        <w:pStyle w:val="Cmsor3"/>
+      </w:pPr>
+      <w:bookmarkStart w:id="34" w:name="_Toc416175776"/>
+      <w:r>
+        <w:t>Keresés</w:t>
+      </w:r>
+      <w:bookmarkEnd w:id="34"/>
+    </w:p>
+    <w:p>
+      <w:pPr>
+        <w:pStyle w:val="ThesisSzvegElsBekezds"/>
+      </w:pPr>
+    </w:p>
+    <w:p>
+      <w:pPr>
+        <w:pStyle w:val="Cmsor3"/>
+      </w:pPr>
+      <w:bookmarkStart w:id="35" w:name="_Toc416175777"/>
       <w:r>
         <w:t>Szobafoglalás</w:t>
       </w:r>
-      <w:bookmarkEnd w:id="16"/>
+      <w:bookmarkEnd w:id="35"/>
     </w:p>
     <w:p>
       <w:pPr>
         <w:pStyle w:val="ThesisSzvegElsBekezds"/>
       </w:pPr>
-      <w:r>
-        <w:t xml:space="preserve">A szálláskereső csak a kiválasztott időszakban a rendszer által elérhetőként nyilvántartott szobákat foglalhatja le. </w:t>
-      </w:r>
-      <w:r>
-        <w:t>A foglalás véglegesítése előtt a szálláskeresőnek minden vendég adatát meg kell adnia.</w:t>
-      </w:r>
-    </w:p>
-    <w:p>
-      <w:pPr>
-        <w:pStyle w:val="ThesisSzveg"/>
-      </w:pPr>
-      <w:r>
-        <w:t>A szobafoglalásról minden szállásadónak egyénileg kell visszajelzést készítenie. A szobafoglalást el lehet fogadni és vissza lehet utasítani. Egy foglalás akkor tekinthető teljesíthetőnek, ha minden szállásadó pozitív visszajelzést küldött. A foglalás nem teljesíthető, ha legalább egy szállásadó negatív visszajelzést küldött.</w:t>
-      </w:r>
-    </w:p>
-    <w:p>
-      <w:pPr>
-        <w:pStyle w:val="ThesisSzveg"/>
-      </w:pPr>
-      <w:r>
-        <w:t>A szobafoglalások a szálláskereső és a szállásadó részéről is bármikor visszakereshetők és megtekinthetők.</w:t>
-      </w:r>
     </w:p>
     <w:p>
       <w:pPr>
         <w:pStyle w:val="Cmsor3"/>
       </w:pPr>
-      <w:bookmarkStart w:id="17" w:name="_Toc416175769"/>
-      <w:r>
-        <w:t>Értékelés</w:t>
-      </w:r>
-      <w:bookmarkEnd w:id="17"/>
+      <w:bookmarkStart w:id="36" w:name="_Toc416175778"/>
+      <w:r>
+        <w:t>Foglalás visszaigazolás</w:t>
+      </w:r>
+      <w:bookmarkEnd w:id="36"/>
     </w:p>
     <w:p>
       <w:pPr>
         <w:pStyle w:val="ThesisSzvegElsBekezds"/>
       </w:pPr>
-      <w:r>
-        <w:t>A teljesült szobafoglalások esetén, az utazás befejező dátumát követően a szálláskereső értékelheti a meglátogatott szálláshelyeket.</w:t>
-      </w:r>
+    </w:p>
+    <w:p>
+      <w:pPr>
+        <w:pStyle w:val="Cmsor2"/>
+        <w:rPr>
+          <w:szCs w:val="24"/>
+        </w:rPr>
+      </w:pPr>
+      <w:bookmarkStart w:id="37" w:name="_Toc416175779"/>
+      <w:r>
+        <w:rPr>
+          <w:szCs w:val="24"/>
+        </w:rPr>
+        <w:t>Nemlineáris programozási modellek</w:t>
+      </w:r>
+      <w:bookmarkEnd w:id="37"/>
+    </w:p>
+    <w:p>
+      <w:pPr>
+        <w:pStyle w:val="ThesisSzvegElsBekezds"/>
+      </w:pPr>
     </w:p>
     <w:p>
       <w:pPr>
         <w:pStyle w:val="Cmsor3"/>
       </w:pPr>
-      <w:bookmarkStart w:id="18" w:name="_Toc416175770"/>
-      <w:r>
+      <w:bookmarkStart w:id="38" w:name="_Toc416175780"/>
+      <w:r>
+        <w:t>Olcsó szobák</w:t>
+      </w:r>
+      <w:bookmarkEnd w:id="38"/>
+    </w:p>
+    <w:p>
+      <w:pPr>
+        <w:pStyle w:val="ThesisSzvegElsBekezds"/>
+      </w:pPr>
+    </w:p>
+    <w:p>
+      <w:pPr>
+        <w:pStyle w:val="Cmsor3"/>
+      </w:pPr>
+      <w:bookmarkStart w:id="39" w:name="_Toc416175781"/>
+      <w:r>
+        <w:t>Közeli szobák</w:t>
+      </w:r>
+      <w:bookmarkEnd w:id="39"/>
+    </w:p>
+    <w:p>
+      <w:pPr>
+        <w:pStyle w:val="ThesisSzvegElsBekezds"/>
+      </w:pPr>
+    </w:p>
+    <w:p>
+      <w:pPr>
+        <w:pStyle w:val="Cmsor3"/>
+      </w:pPr>
+      <w:bookmarkStart w:id="40" w:name="_Toc416175782"/>
+      <w:r>
+        <w:t>Olcsó és közeli szobák</w:t>
+      </w:r>
+      <w:bookmarkEnd w:id="40"/>
+    </w:p>
+    <w:p>
+      <w:pPr>
+        <w:pStyle w:val="ThesisSzvegElsBekezds"/>
+      </w:pPr>
+    </w:p>
+    <w:p>
+      <w:pPr>
+        <w:pStyle w:val="Cmsor2"/>
+        <w:rPr>
+          <w:szCs w:val="24"/>
+        </w:rPr>
+      </w:pPr>
+      <w:bookmarkStart w:id="41" w:name="_Toc416175783"/>
+      <w:r>
+        <w:rPr>
+          <w:szCs w:val="24"/>
+        </w:rPr>
+        <w:t>Adatbázis tervezet</w:t>
+      </w:r>
+      <w:bookmarkEnd w:id="41"/>
+    </w:p>
+    <w:p>
+      <w:pPr>
+        <w:pStyle w:val="ThesisSzvegElsBekezds"/>
+      </w:pPr>
+    </w:p>
+    <w:p>
+      <w:pPr>
+        <w:pStyle w:val="Cmsor2"/>
+        <w:rPr>
+          <w:szCs w:val="24"/>
+        </w:rPr>
+      </w:pPr>
+      <w:bookmarkStart w:id="42" w:name="_Toc416175784"/>
+      <w:r>
+        <w:rPr>
+          <w:szCs w:val="24"/>
+        </w:rPr>
+        <w:t>Technológia</w:t>
+      </w:r>
+      <w:bookmarkEnd w:id="42"/>
+    </w:p>
+    <w:p>
+      <w:pPr>
+        <w:pStyle w:val="ThesisSzvegElsBekezds"/>
+      </w:pPr>
+    </w:p>
+    <w:p>
+      <w:pPr>
+        <w:pStyle w:val="Cmsor3"/>
+      </w:pPr>
+      <w:bookmarkStart w:id="43" w:name="_Toc416175785"/>
+      <w:r>
+        <w:t>Ruby on Rails</w:t>
+      </w:r>
+      <w:bookmarkEnd w:id="43"/>
+    </w:p>
+    <w:p>
+      <w:pPr>
+        <w:pStyle w:val="ThesisSzvegElsBekezds"/>
+      </w:pPr>
+    </w:p>
+    <w:p>
+      <w:pPr>
+        <w:pStyle w:val="Cmsor3"/>
+      </w:pPr>
+      <w:bookmarkStart w:id="44" w:name="_Toc416175786"/>
+      <w:r>
+        <w:lastRenderedPageBreak/>
+        <w:t>PostgreSQL</w:t>
+      </w:r>
+      <w:bookmarkEnd w:id="44"/>
+    </w:p>
+    <w:p>
+      <w:pPr>
+        <w:pStyle w:val="ThesisSzvegElsBekezds"/>
+      </w:pPr>
+    </w:p>
+    <w:p>
+      <w:pPr>
+        <w:pStyle w:val="Cmsor3"/>
+      </w:pPr>
+      <w:bookmarkStart w:id="45" w:name="_Toc416175787"/>
+      <w:r>
+        <w:t>AMPL</w:t>
+      </w:r>
+      <w:bookmarkEnd w:id="45"/>
+    </w:p>
+    <w:p>
+      <w:pPr>
+        <w:pStyle w:val="ThesisSzvegElsBekezds"/>
+      </w:pPr>
+    </w:p>
+    <w:p>
+      <w:pPr>
+        <w:pStyle w:val="Cmsor3"/>
+      </w:pPr>
+      <w:bookmarkStart w:id="46" w:name="_Toc416175788"/>
+      <w:proofErr w:type="spellStart"/>
+      <w:r>
+        <w:t>Bonmin</w:t>
+      </w:r>
+      <w:bookmarkEnd w:id="46"/>
+      <w:proofErr w:type="spellEnd"/>
+    </w:p>
+    <w:p>
+      <w:pPr>
+        <w:pStyle w:val="ThesisSzvegElsBekezds"/>
+      </w:pPr>
+    </w:p>
+    <w:p>
+      <w:pPr>
+        <w:pStyle w:val="Cmsor3"/>
+      </w:pPr>
+      <w:bookmarkStart w:id="47" w:name="_Toc416175789"/>
+      <w:r>
+        <w:t xml:space="preserve">HTML, CSS, </w:t>
+      </w:r>
+      <w:proofErr w:type="spellStart"/>
+      <w:r>
+        <w:t>Javascript</w:t>
+      </w:r>
+      <w:bookmarkEnd w:id="47"/>
+      <w:proofErr w:type="spellEnd"/>
+    </w:p>
+    <w:p>
+      <w:pPr>
+        <w:pStyle w:val="ThesisSzvegElsBekezds"/>
+      </w:pPr>
+    </w:p>
+    <w:p>
+      <w:pPr>
+        <w:pStyle w:val="Cmsor3"/>
+      </w:pPr>
+      <w:bookmarkStart w:id="48" w:name="_Toc416175790"/>
+      <w:proofErr w:type="spellStart"/>
+      <w:r>
+        <w:t>Gems</w:t>
+      </w:r>
+      <w:proofErr w:type="spellEnd"/>
+      <w:r>
+        <w:t>…</w:t>
+      </w:r>
+      <w:bookmarkEnd w:id="48"/>
+    </w:p>
+    <w:p>
+      <w:pPr>
+        <w:pStyle w:val="ThesisSzvegElsBekezds"/>
+      </w:pPr>
+    </w:p>
+    <w:p>
+      <w:pPr>
+        <w:pStyle w:val="Cmsor1"/>
+      </w:pPr>
+      <w:bookmarkStart w:id="49" w:name="_Toc416175791"/>
+      <w:r>
+        <w:t>Megvalósítás</w:t>
+      </w:r>
+      <w:bookmarkEnd w:id="49"/>
+    </w:p>
+    <w:p>
+      <w:pPr>
+        <w:pStyle w:val="ThesisSzvegElsBekezds"/>
+      </w:pPr>
+    </w:p>
+    <w:p>
+      <w:pPr>
+        <w:pStyle w:val="Cmsor2"/>
+      </w:pPr>
+      <w:r>
+        <w:t xml:space="preserve">Autentikáció és </w:t>
+      </w:r>
+      <w:proofErr w:type="spellStart"/>
+      <w:r>
+        <w:t>autorizáció</w:t>
+      </w:r>
+      <w:proofErr w:type="spellEnd"/>
+    </w:p>
+    <w:p>
+      <w:pPr>
+        <w:pStyle w:val="ThesisSzvegElsBekezds"/>
+      </w:pPr>
+    </w:p>
+    <w:p>
+      <w:pPr>
+        <w:pStyle w:val="Cmsor2"/>
+        <w:rPr>
+          <w:szCs w:val="24"/>
+        </w:rPr>
+      </w:pPr>
+      <w:bookmarkStart w:id="50" w:name="_Toc416175792"/>
+      <w:r>
+        <w:rPr>
+          <w:szCs w:val="24"/>
+        </w:rPr>
+        <w:t>Sz</w:t>
+      </w:r>
+      <w:bookmarkEnd w:id="50"/>
+      <w:r>
+        <w:rPr>
+          <w:szCs w:val="24"/>
+        </w:rPr>
+        <w:t>obák szűrése</w:t>
+      </w:r>
+    </w:p>
+    <w:p>
+      <w:pPr>
+        <w:pStyle w:val="ThesisSzvegElsBekezds"/>
+      </w:pPr>
+    </w:p>
+    <w:p>
+      <w:pPr>
+        <w:pStyle w:val="Cmsor2"/>
+        <w:rPr>
+          <w:szCs w:val="24"/>
+        </w:rPr>
+      </w:pPr>
+      <w:bookmarkStart w:id="51" w:name="_Toc416175793"/>
+      <w:r>
+        <w:rPr>
+          <w:szCs w:val="24"/>
+        </w:rPr>
         <w:t>Intelligens keresés</w:t>
       </w:r>
-      <w:bookmarkEnd w:id="18"/>
+      <w:bookmarkEnd w:id="51"/>
     </w:p>
     <w:p>
       <w:pPr>
         <w:pStyle w:val="ThesisSzvegElsBekezds"/>
       </w:pPr>
-      <w:r>
-        <w:t>Az intelligens keresés funkció ár és távolság, vagy ezek kombinációja szerint képes automatikus ajánlást készíteni. A választható szempontok mellett figyelembe kell vennie a szálláshelyek értékeléseit és törekednie kell a jobb értékelésűek ajánlására.</w:t>
-      </w:r>
-    </w:p>
-    <w:p>
-      <w:pPr>
-        <w:pStyle w:val="Cmsor3"/>
-      </w:pPr>
-      <w:bookmarkStart w:id="19" w:name="_Toc416175771"/>
-      <w:r>
-        <w:t>Törzsadatok</w:t>
-      </w:r>
-      <w:bookmarkEnd w:id="19"/>
+    </w:p>
+    <w:p>
+      <w:pPr>
+        <w:pStyle w:val="Cmsor2"/>
+        <w:rPr>
+          <w:szCs w:val="24"/>
+        </w:rPr>
+      </w:pPr>
+      <w:bookmarkStart w:id="52" w:name="_Toc416175794"/>
+      <w:r>
+        <w:rPr>
+          <w:szCs w:val="24"/>
+        </w:rPr>
+        <w:t>Szobafoglalás</w:t>
+      </w:r>
+      <w:bookmarkEnd w:id="52"/>
     </w:p>
     <w:p>
       <w:pPr>
         <w:pStyle w:val="ThesisSzvegElsBekezds"/>
       </w:pPr>
-      <w:r>
-        <w:t>A rendszerben megjelenő törzsadatokat az adminisztrátornak szerkesztenie és bővítenie kell tudnia.</w:t>
-      </w:r>
-    </w:p>
-    <w:p>
-      <w:pPr>
-        <w:pStyle w:val="Cmsor3"/>
-      </w:pPr>
-      <w:r>
-        <w:t>Tartós címek</w:t>
-      </w:r>
+    </w:p>
+    <w:p>
+      <w:pPr>
+        <w:pStyle w:val="Cmsor1"/>
+      </w:pPr>
+      <w:bookmarkStart w:id="53" w:name="_Toc416175795"/>
+      <w:r>
+        <w:t>Felületek és használat</w:t>
+      </w:r>
+      <w:bookmarkEnd w:id="53"/>
     </w:p>
     <w:p>
       <w:pPr>
         <w:pStyle w:val="ThesisSzvegElsBekezds"/>
       </w:pPr>
-      <w:r>
-        <w:t>A rendszerben megjelenő oldalak címeit és a keresések eredményoldalaira mutató címeket úgy kell kialakítani, hogy azok bármikor újra meglátogathatóak és linkelhetőek legyenek.</w:t>
-      </w:r>
     </w:p>
     <w:p>
       <w:pPr>
@@ -6447,345 +7301,7 @@
           <w:szCs w:val="24"/>
         </w:rPr>
       </w:pPr>
-      <w:bookmarkStart w:id="20" w:name="_Toc416175772"/>
-      <w:r>
-        <w:rPr>
-          <w:szCs w:val="24"/>
-        </w:rPr>
-        <w:lastRenderedPageBreak/>
-        <w:t>Célcsoport</w:t>
-      </w:r>
-      <w:bookmarkEnd w:id="20"/>
-    </w:p>
-    <w:p>
-      <w:pPr>
-        <w:pStyle w:val="ThesisSzvegElsBekezds"/>
-      </w:pPr>
-      <w:r>
-        <w:t>A webalkalamzás felhasználói célcsoportjaként a szállásadó szerepkör részéről a jellemzően vidéki, alacsony kapacitású panziókat és apartmanokat azonosítottam. Számukra a rendszer ugyanúgy a foglalások egyszerű kezelhetőségét nyújtja, mint a szálláskeresők számára. A szálláskereső szerepkör szempontjából a célcsoport tagjaiként az iskolai kirándulásokat szervező osztályfőnök, a baráti társaságok, illetve az üzleti célból szállást kereső szervezőket tekintem.</w:t>
-      </w:r>
-    </w:p>
-    <w:p>
-      <w:pPr>
-        <w:pStyle w:val="Cmsor1"/>
-        <w:rPr>
-          <w:sz w:val="24"/>
-          <w:szCs w:val="24"/>
-        </w:rPr>
-      </w:pPr>
-      <w:bookmarkStart w:id="21" w:name="_Toc416175773"/>
-      <w:r>
-        <w:rPr>
-          <w:sz w:val="24"/>
-          <w:szCs w:val="24"/>
-        </w:rPr>
-        <w:lastRenderedPageBreak/>
-        <w:t>Tervezés</w:t>
-      </w:r>
-      <w:bookmarkEnd w:id="21"/>
-    </w:p>
-    <w:p>
-      <w:pPr>
-        <w:pStyle w:val="Cmsor2"/>
-        <w:rPr>
-          <w:szCs w:val="24"/>
-        </w:rPr>
-      </w:pPr>
-      <w:bookmarkStart w:id="22" w:name="_Toc416175774"/>
-      <w:r>
-        <w:rPr>
-          <w:szCs w:val="24"/>
-        </w:rPr>
-        <w:t>A rendszerben megjelenő fő folyamatok</w:t>
-      </w:r>
-      <w:bookmarkEnd w:id="22"/>
-    </w:p>
-    <w:p>
-      <w:pPr>
-        <w:pStyle w:val="Cmsor3"/>
-      </w:pPr>
-      <w:bookmarkStart w:id="23" w:name="_Toc416175775"/>
-      <w:r>
-        <w:t>Session (?)</w:t>
-      </w:r>
-      <w:bookmarkEnd w:id="23"/>
-    </w:p>
-    <w:p>
-      <w:pPr>
-        <w:pStyle w:val="Cmsor3"/>
-      </w:pPr>
-      <w:bookmarkStart w:id="24" w:name="_Toc416175776"/>
-      <w:r>
-        <w:t>Keresés</w:t>
-      </w:r>
-      <w:bookmarkEnd w:id="24"/>
-    </w:p>
-    <w:p>
-      <w:pPr>
-        <w:pStyle w:val="Cmsor3"/>
-      </w:pPr>
-      <w:bookmarkStart w:id="25" w:name="_Toc416175777"/>
-      <w:r>
-        <w:t>Szobafoglalás</w:t>
-      </w:r>
-      <w:bookmarkEnd w:id="25"/>
-    </w:p>
-    <w:p>
-      <w:pPr>
-        <w:pStyle w:val="Cmsor3"/>
-      </w:pPr>
-      <w:bookmarkStart w:id="26" w:name="_Toc416175778"/>
-      <w:r>
-        <w:t>Foglalás visszaigazolás</w:t>
-      </w:r>
-      <w:bookmarkEnd w:id="26"/>
-    </w:p>
-    <w:p>
-      <w:pPr>
-        <w:pStyle w:val="Cmsor2"/>
-        <w:rPr>
-          <w:szCs w:val="24"/>
-        </w:rPr>
-      </w:pPr>
-      <w:bookmarkStart w:id="27" w:name="_Toc416175779"/>
-      <w:r>
-        <w:rPr>
-          <w:szCs w:val="24"/>
-        </w:rPr>
-        <w:t>Nemlineáris programozási modellek</w:t>
-      </w:r>
-      <w:bookmarkEnd w:id="27"/>
-    </w:p>
-    <w:p>
-      <w:pPr>
-        <w:pStyle w:val="Cmsor3"/>
-      </w:pPr>
-      <w:bookmarkStart w:id="28" w:name="_Toc416175780"/>
-      <w:r>
-        <w:t>Olcsó szobák</w:t>
-      </w:r>
-      <w:bookmarkEnd w:id="28"/>
-    </w:p>
-    <w:p>
-      <w:pPr>
-        <w:pStyle w:val="Cmsor3"/>
-      </w:pPr>
-      <w:bookmarkStart w:id="29" w:name="_Toc416175781"/>
-      <w:r>
-        <w:t>Közeli szobák</w:t>
-      </w:r>
-      <w:bookmarkEnd w:id="29"/>
-    </w:p>
-    <w:p>
-      <w:pPr>
-        <w:pStyle w:val="Cmsor3"/>
-      </w:pPr>
-      <w:bookmarkStart w:id="30" w:name="_Toc416175782"/>
-      <w:r>
-        <w:t>Olcsó és közeli szobák</w:t>
-      </w:r>
-      <w:bookmarkEnd w:id="30"/>
-    </w:p>
-    <w:p>
-      <w:pPr>
-        <w:pStyle w:val="Cmsor2"/>
-        <w:rPr>
-          <w:szCs w:val="24"/>
-        </w:rPr>
-      </w:pPr>
-      <w:bookmarkStart w:id="31" w:name="_Toc416175783"/>
-      <w:r>
-        <w:rPr>
-          <w:szCs w:val="24"/>
-        </w:rPr>
-        <w:t>Adatbázis tervezet</w:t>
-      </w:r>
-      <w:bookmarkEnd w:id="31"/>
-    </w:p>
-    <w:p>
-      <w:pPr>
-        <w:pStyle w:val="Cmsor2"/>
-        <w:rPr>
-          <w:szCs w:val="24"/>
-        </w:rPr>
-      </w:pPr>
-      <w:bookmarkStart w:id="32" w:name="_Toc416175784"/>
-      <w:r>
-        <w:rPr>
-          <w:szCs w:val="24"/>
-        </w:rPr>
-        <w:t>Technológia</w:t>
-      </w:r>
-      <w:bookmarkEnd w:id="32"/>
-    </w:p>
-    <w:p>
-      <w:pPr>
-        <w:pStyle w:val="Cmsor3"/>
-      </w:pPr>
-      <w:bookmarkStart w:id="33" w:name="_Toc416175785"/>
-      <w:r>
-        <w:t>Ruby on Rails</w:t>
-      </w:r>
-      <w:bookmarkEnd w:id="33"/>
-    </w:p>
-    <w:p>
-      <w:pPr>
-        <w:pStyle w:val="Cmsor3"/>
-      </w:pPr>
-      <w:bookmarkStart w:id="34" w:name="_Toc416175786"/>
-      <w:r>
-        <w:t>PostgreSQL</w:t>
-      </w:r>
-      <w:bookmarkEnd w:id="34"/>
-    </w:p>
-    <w:p>
-      <w:pPr>
-        <w:pStyle w:val="Cmsor3"/>
-      </w:pPr>
-      <w:bookmarkStart w:id="35" w:name="_Toc416175787"/>
-      <w:r>
-        <w:t>AMPL</w:t>
-      </w:r>
-      <w:bookmarkEnd w:id="35"/>
-    </w:p>
-    <w:p>
-      <w:pPr>
-        <w:pStyle w:val="Cmsor3"/>
-      </w:pPr>
-      <w:bookmarkStart w:id="36" w:name="_Toc416175788"/>
-      <w:r>
-        <w:t>Bonmin</w:t>
-      </w:r>
-      <w:bookmarkEnd w:id="36"/>
-    </w:p>
-    <w:p>
-      <w:pPr>
-        <w:pStyle w:val="Cmsor3"/>
-      </w:pPr>
-      <w:bookmarkStart w:id="37" w:name="_Toc416175789"/>
-      <w:r>
-        <w:t>HTML, CSS, Javascript</w:t>
-      </w:r>
-      <w:bookmarkEnd w:id="37"/>
-    </w:p>
-    <w:p>
-      <w:pPr>
-        <w:pStyle w:val="Cmsor3"/>
-      </w:pPr>
-      <w:bookmarkStart w:id="38" w:name="_Toc416175790"/>
-      <w:r>
-        <w:t>Gems…</w:t>
-      </w:r>
-      <w:bookmarkEnd w:id="38"/>
-    </w:p>
-    <w:p>
-      <w:pPr>
-        <w:pStyle w:val="Cmsor1"/>
-        <w:rPr>
-          <w:sz w:val="24"/>
-          <w:szCs w:val="24"/>
-        </w:rPr>
-      </w:pPr>
-      <w:bookmarkStart w:id="39" w:name="_Toc416175791"/>
-      <w:r>
-        <w:rPr>
-          <w:sz w:val="24"/>
-          <w:szCs w:val="24"/>
-        </w:rPr>
-        <w:t>Megvalósítás</w:t>
-      </w:r>
-      <w:bookmarkEnd w:id="39"/>
-    </w:p>
-    <w:p>
-      <w:pPr>
-        <w:pStyle w:val="Cmsor2"/>
-      </w:pPr>
-      <w:r>
-        <w:t>Autentikáció és autorizáció</w:t>
-      </w:r>
-      <w:bookmarkStart w:id="40" w:name="_GoBack"/>
-      <w:bookmarkEnd w:id="40"/>
-    </w:p>
-    <w:p>
-      <w:pPr>
-        <w:pStyle w:val="Cmsor2"/>
-        <w:rPr>
-          <w:szCs w:val="24"/>
-        </w:rPr>
-      </w:pPr>
-      <w:bookmarkStart w:id="41" w:name="_Toc416175792"/>
-      <w:r>
-        <w:rPr>
-          <w:szCs w:val="24"/>
-        </w:rPr>
-        <w:t>Sz</w:t>
-      </w:r>
-      <w:bookmarkEnd w:id="41"/>
-      <w:r>
-        <w:rPr>
-          <w:szCs w:val="24"/>
-        </w:rPr>
-        <w:t>obák szűrése</w:t>
-      </w:r>
-    </w:p>
-    <w:p>
-      <w:pPr>
-        <w:pStyle w:val="Cmsor2"/>
-        <w:rPr>
-          <w:szCs w:val="24"/>
-        </w:rPr>
-      </w:pPr>
-      <w:bookmarkStart w:id="42" w:name="_Toc416175793"/>
-      <w:r>
-        <w:rPr>
-          <w:szCs w:val="24"/>
-        </w:rPr>
-        <w:t>Intelligens keresés</w:t>
-      </w:r>
-      <w:bookmarkEnd w:id="42"/>
-    </w:p>
-    <w:p>
-      <w:pPr>
-        <w:pStyle w:val="Cmsor2"/>
-        <w:rPr>
-          <w:szCs w:val="24"/>
-        </w:rPr>
-      </w:pPr>
-      <w:bookmarkStart w:id="43" w:name="_Toc416175794"/>
-      <w:r>
-        <w:rPr>
-          <w:szCs w:val="24"/>
-        </w:rPr>
-        <w:t>Szobafoglalás</w:t>
-      </w:r>
-      <w:bookmarkEnd w:id="43"/>
-    </w:p>
-    <w:p>
-      <w:pPr>
-        <w:pStyle w:val="Cmsor1"/>
-        <w:rPr>
-          <w:sz w:val="24"/>
-          <w:szCs w:val="24"/>
-        </w:rPr>
-      </w:pPr>
-      <w:bookmarkStart w:id="44" w:name="_Toc416175795"/>
-      <w:r>
-        <w:rPr>
-          <w:sz w:val="24"/>
-          <w:szCs w:val="24"/>
-        </w:rPr>
-        <w:t>Felületek és használat</w:t>
-      </w:r>
-      <w:bookmarkEnd w:id="44"/>
-    </w:p>
-    <w:p>
-      <w:pPr>
-        <w:pStyle w:val="Cmsor2"/>
-        <w:rPr>
-          <w:szCs w:val="24"/>
-        </w:rPr>
-      </w:pPr>
-      <w:bookmarkStart w:id="45" w:name="_Toc416175796"/>
+      <w:bookmarkStart w:id="54" w:name="_Toc416175796"/>
       <w:r>
         <w:rPr>
           <w:szCs w:val="24"/>
@@ -6793,7 +7309,12 @@
         <w:lastRenderedPageBreak/>
         <w:t>Menüsáv</w:t>
       </w:r>
-      <w:bookmarkEnd w:id="45"/>
+      <w:bookmarkEnd w:id="54"/>
+    </w:p>
+    <w:p>
+      <w:pPr>
+        <w:pStyle w:val="ThesisSzvegElsBekezds"/>
+      </w:pPr>
     </w:p>
     <w:p>
       <w:pPr>
@@ -6802,14 +7323,19 @@
           <w:szCs w:val="24"/>
         </w:rPr>
       </w:pPr>
-      <w:bookmarkStart w:id="46" w:name="_Toc416175797"/>
+      <w:bookmarkStart w:id="55" w:name="_Toc416175797"/>
       <w:r>
         <w:rPr>
           <w:szCs w:val="24"/>
         </w:rPr>
         <w:t>Szobák</w:t>
       </w:r>
-      <w:bookmarkEnd w:id="46"/>
+      <w:bookmarkEnd w:id="55"/>
+    </w:p>
+    <w:p>
+      <w:pPr>
+        <w:pStyle w:val="ThesisSzvegElsBekezds"/>
+      </w:pPr>
     </w:p>
     <w:p>
       <w:pPr>
@@ -6818,14 +7344,19 @@
           <w:szCs w:val="24"/>
         </w:rPr>
       </w:pPr>
-      <w:bookmarkStart w:id="47" w:name="_Toc416175798"/>
+      <w:bookmarkStart w:id="56" w:name="_Toc416175798"/>
       <w:r>
         <w:rPr>
           <w:szCs w:val="24"/>
         </w:rPr>
         <w:t>Szálláshelyek</w:t>
       </w:r>
-      <w:bookmarkEnd w:id="47"/>
+      <w:bookmarkEnd w:id="56"/>
+    </w:p>
+    <w:p>
+      <w:pPr>
+        <w:pStyle w:val="ThesisSzvegElsBekezds"/>
+      </w:pPr>
     </w:p>
     <w:p>
       <w:pPr>
@@ -6834,14 +7365,19 @@
           <w:szCs w:val="24"/>
         </w:rPr>
       </w:pPr>
-      <w:bookmarkStart w:id="48" w:name="_Toc416175799"/>
+      <w:bookmarkStart w:id="57" w:name="_Toc416175799"/>
       <w:r>
         <w:rPr>
           <w:szCs w:val="24"/>
         </w:rPr>
         <w:t>Foglalások</w:t>
       </w:r>
-      <w:bookmarkEnd w:id="48"/>
+      <w:bookmarkEnd w:id="57"/>
+    </w:p>
+    <w:p>
+      <w:pPr>
+        <w:pStyle w:val="ThesisSzvegElsBekezds"/>
+      </w:pPr>
     </w:p>
     <w:p>
       <w:pPr>
@@ -6850,14 +7386,19 @@
           <w:szCs w:val="24"/>
         </w:rPr>
       </w:pPr>
-      <w:bookmarkStart w:id="49" w:name="_Toc416175800"/>
+      <w:bookmarkStart w:id="58" w:name="_Toc416175800"/>
       <w:r>
         <w:rPr>
           <w:szCs w:val="24"/>
         </w:rPr>
         <w:t>Intelligens keresés</w:t>
       </w:r>
-      <w:bookmarkEnd w:id="49"/>
+      <w:bookmarkEnd w:id="58"/>
+    </w:p>
+    <w:p>
+      <w:pPr>
+        <w:pStyle w:val="ThesisSzvegElsBekezds"/>
+      </w:pPr>
     </w:p>
     <w:p>
       <w:pPr>
@@ -6866,14 +7407,19 @@
           <w:szCs w:val="24"/>
         </w:rPr>
       </w:pPr>
-      <w:bookmarkStart w:id="50" w:name="_Toc416175801"/>
+      <w:bookmarkStart w:id="59" w:name="_Toc416175801"/>
       <w:r>
         <w:rPr>
           <w:szCs w:val="24"/>
         </w:rPr>
         <w:t>Kosár</w:t>
       </w:r>
-      <w:bookmarkEnd w:id="50"/>
+      <w:bookmarkEnd w:id="59"/>
+    </w:p>
+    <w:p>
+      <w:pPr>
+        <w:pStyle w:val="ThesisSzvegElsBekezds"/>
+      </w:pPr>
     </w:p>
     <w:p>
       <w:pPr>
@@ -6882,32 +7428,34 @@
           <w:szCs w:val="24"/>
         </w:rPr>
       </w:pPr>
-      <w:bookmarkStart w:id="51" w:name="_Toc416175802"/>
+      <w:bookmarkStart w:id="60" w:name="_Toc416175802"/>
       <w:r>
         <w:rPr>
           <w:szCs w:val="24"/>
         </w:rPr>
         <w:t>Adminisztrációs felületek</w:t>
       </w:r>
-      <w:bookmarkEnd w:id="51"/>
+      <w:bookmarkEnd w:id="60"/>
+    </w:p>
+    <w:p>
+      <w:pPr>
+        <w:pStyle w:val="ThesisSzvegElsBekezds"/>
+      </w:pPr>
     </w:p>
     <w:p>
       <w:pPr>
         <w:pStyle w:val="Cmsor1"/>
-        <w:rPr>
-          <w:sz w:val="24"/>
-          <w:szCs w:val="24"/>
-        </w:rPr>
-      </w:pPr>
-      <w:bookmarkStart w:id="52" w:name="_Toc416175803"/>
-      <w:r>
-        <w:rPr>
-          <w:sz w:val="24"/>
-          <w:szCs w:val="24"/>
-        </w:rPr>
+      </w:pPr>
+      <w:bookmarkStart w:id="61" w:name="_Toc416175803"/>
+      <w:r>
         <w:t>Tesztelés</w:t>
       </w:r>
-      <w:bookmarkEnd w:id="52"/>
+      <w:bookmarkEnd w:id="61"/>
+    </w:p>
+    <w:p>
+      <w:pPr>
+        <w:pStyle w:val="ThesisSzvegElsBekezds"/>
+      </w:pPr>
     </w:p>
     <w:p>
       <w:pPr>
@@ -6916,14 +7464,19 @@
           <w:szCs w:val="24"/>
         </w:rPr>
       </w:pPr>
-      <w:bookmarkStart w:id="53" w:name="_Toc416175804"/>
+      <w:bookmarkStart w:id="62" w:name="_Toc416175804"/>
       <w:r>
         <w:rPr>
           <w:szCs w:val="24"/>
         </w:rPr>
         <w:t>Tesztelési környezet</w:t>
       </w:r>
-      <w:bookmarkEnd w:id="53"/>
+      <w:bookmarkEnd w:id="62"/>
+    </w:p>
+    <w:p>
+      <w:pPr>
+        <w:pStyle w:val="ThesisSzvegElsBekezds"/>
+      </w:pPr>
     </w:p>
     <w:p>
       <w:pPr>
@@ -6932,14 +7485,19 @@
           <w:szCs w:val="24"/>
         </w:rPr>
       </w:pPr>
-      <w:bookmarkStart w:id="54" w:name="_Toc416175805"/>
+      <w:bookmarkStart w:id="63" w:name="_Toc416175805"/>
       <w:r>
         <w:rPr>
           <w:szCs w:val="24"/>
         </w:rPr>
         <w:t>Teszt adatok</w:t>
       </w:r>
-      <w:bookmarkEnd w:id="54"/>
+      <w:bookmarkEnd w:id="63"/>
+    </w:p>
+    <w:p>
+      <w:pPr>
+        <w:pStyle w:val="ThesisSzvegElsBekezds"/>
+      </w:pPr>
     </w:p>
     <w:p>
       <w:pPr>
@@ -6948,32 +7506,30 @@
           <w:szCs w:val="24"/>
         </w:rPr>
       </w:pPr>
-      <w:bookmarkStart w:id="55" w:name="_Toc416175806"/>
+      <w:bookmarkStart w:id="64" w:name="_Toc416175806"/>
       <w:r>
         <w:rPr>
           <w:szCs w:val="24"/>
         </w:rPr>
         <w:t>Teszt eredmények</w:t>
       </w:r>
-      <w:bookmarkEnd w:id="55"/>
+      <w:bookmarkEnd w:id="64"/>
+    </w:p>
+    <w:p>
+      <w:pPr>
+        <w:pStyle w:val="ThesisSzvegElsBekezds"/>
+      </w:pPr>
     </w:p>
     <w:p>
       <w:pPr>
         <w:pStyle w:val="Cmsor1"/>
-        <w:rPr>
-          <w:sz w:val="24"/>
-          <w:szCs w:val="24"/>
-        </w:rPr>
-      </w:pPr>
-      <w:bookmarkStart w:id="56" w:name="_Toc416175807"/>
-      <w:r>
-        <w:rPr>
-          <w:sz w:val="24"/>
-          <w:szCs w:val="24"/>
-        </w:rPr>
+      </w:pPr>
+      <w:bookmarkStart w:id="65" w:name="_Toc416175807"/>
+      <w:r>
+        <w:lastRenderedPageBreak/>
         <w:t>Összefoglalás</w:t>
       </w:r>
-      <w:bookmarkEnd w:id="56"/>
+      <w:bookmarkEnd w:id="65"/>
     </w:p>
     <w:p>
       <w:pPr>
@@ -7006,7 +7562,7 @@
           <w:szCs w:val="24"/>
         </w:rPr>
       </w:pPr>
-      <w:bookmarkStart w:id="57" w:name="_Toc416175808"/>
+      <w:bookmarkStart w:id="66" w:name="_Toc416175808"/>
       <w:r>
         <w:rPr>
           <w:szCs w:val="24"/>
@@ -7014,7 +7570,7 @@
         <w:lastRenderedPageBreak/>
         <w:t>Irodalomjegyzék</w:t>
       </w:r>
-      <w:bookmarkEnd w:id="57"/>
+      <w:bookmarkEnd w:id="66"/>
     </w:p>
     <w:p>
       <w:pPr>
@@ -7041,7 +7597,21 @@
         <w:rPr>
           <w:szCs w:val="24"/>
         </w:rPr>
-        <w:t xml:space="preserve">NASH, L., SMIDTH, G. (1999). The Alpha-Clustering. </w:t>
+        <w:t xml:space="preserve">NASH, L., SMIDTH, G. (1999). The </w:t>
+      </w:r>
+      <w:proofErr w:type="spellStart"/>
+      <w:r>
+        <w:rPr>
+          <w:szCs w:val="24"/>
+        </w:rPr>
+        <w:t>Alpha-Clustering</w:t>
+      </w:r>
+      <w:proofErr w:type="spellEnd"/>
+      <w:r>
+        <w:rPr>
+          <w:szCs w:val="24"/>
+        </w:rPr>
+        <w:t xml:space="preserve">. </w:t>
       </w:r>
       <w:r>
         <w:rPr>
@@ -7049,55 +7619,23 @@
           <w:iCs/>
           <w:szCs w:val="24"/>
         </w:rPr>
-        <w:t>Journal of Computing</w:t>
-      </w:r>
-      <w:r>
-        <w:rPr>
-          <w:szCs w:val="24"/>
-        </w:rPr>
-        <w:t xml:space="preserve">. 5(2): 17-29. </w:t>
-      </w:r>
-    </w:p>
-    <w:p>
-      <w:pPr>
-        <w:pStyle w:val="ThesisSzvegElsBekezds"/>
-        <w:rPr>
-          <w:szCs w:val="24"/>
-        </w:rPr>
-      </w:pPr>
-      <w:r>
-        <w:rPr>
-          <w:szCs w:val="24"/>
-        </w:rPr>
-        <w:t xml:space="preserve">Könyv: </w:t>
-      </w:r>
-    </w:p>
-    <w:p>
-      <w:pPr>
-        <w:pStyle w:val="ThesisSzvegElsBekezds"/>
-        <w:rPr>
-          <w:szCs w:val="24"/>
-        </w:rPr>
-      </w:pPr>
-      <w:r>
-        <w:rPr>
-          <w:szCs w:val="24"/>
-        </w:rPr>
-        <w:t xml:space="preserve">KIMT, G. (1998). </w:t>
-      </w:r>
+        <w:t xml:space="preserve">Journal of </w:t>
+      </w:r>
+      <w:proofErr w:type="spellStart"/>
       <w:r>
         <w:rPr>
           <w:i/>
           <w:iCs/>
           <w:szCs w:val="24"/>
         </w:rPr>
-        <w:t>A Fuzzy Logic Method In Window Design</w:t>
-      </w:r>
-      <w:r>
-        <w:rPr>
-          <w:szCs w:val="24"/>
-        </w:rPr>
-        <w:t xml:space="preserve">. Springer, Berlin Heidelberg New York. </w:t>
+        <w:t>Computing</w:t>
+      </w:r>
+      <w:proofErr w:type="spellEnd"/>
+      <w:r>
+        <w:rPr>
+          <w:szCs w:val="24"/>
+        </w:rPr>
+        <w:t xml:space="preserve">. 5(2): 17-29. </w:t>
       </w:r>
     </w:p>
     <w:p>
@@ -7111,7 +7649,7 @@
         <w:rPr>
           <w:szCs w:val="24"/>
         </w:rPr>
-        <w:t xml:space="preserve">Fejezet (könyvben vagy proceedings-ben): </w:t>
+        <w:t xml:space="preserve">Könyv: </w:t>
       </w:r>
     </w:p>
     <w:p>
@@ -7125,7 +7663,7 @@
         <w:rPr>
           <w:szCs w:val="24"/>
         </w:rPr>
-        <w:t xml:space="preserve">HINTON, H. (1997). The Heavens are Falling. In: Rosenberg, K. (ed.): </w:t>
+        <w:t xml:space="preserve">KIMT, G. (1998). </w:t>
       </w:r>
       <w:r>
         <w:rPr>
@@ -7133,8 +7671,216 @@
           <w:iCs/>
           <w:szCs w:val="24"/>
         </w:rPr>
-        <w:t>Random Thoughts</w:t>
-      </w:r>
+        <w:t xml:space="preserve">A Fuzzy </w:t>
+      </w:r>
+      <w:proofErr w:type="spellStart"/>
+      <w:r>
+        <w:rPr>
+          <w:i/>
+          <w:iCs/>
+          <w:szCs w:val="24"/>
+        </w:rPr>
+        <w:t>Logic</w:t>
+      </w:r>
+      <w:proofErr w:type="spellEnd"/>
+      <w:r>
+        <w:rPr>
+          <w:i/>
+          <w:iCs/>
+          <w:szCs w:val="24"/>
+        </w:rPr>
+        <w:t xml:space="preserve"> </w:t>
+      </w:r>
+      <w:proofErr w:type="spellStart"/>
+      <w:r>
+        <w:rPr>
+          <w:i/>
+          <w:iCs/>
+          <w:szCs w:val="24"/>
+        </w:rPr>
+        <w:t>Method</w:t>
+      </w:r>
+      <w:proofErr w:type="spellEnd"/>
+      <w:r>
+        <w:rPr>
+          <w:i/>
+          <w:iCs/>
+          <w:szCs w:val="24"/>
+        </w:rPr>
+        <w:t xml:space="preserve"> </w:t>
+      </w:r>
+      <w:proofErr w:type="spellStart"/>
+      <w:r>
+        <w:rPr>
+          <w:i/>
+          <w:iCs/>
+          <w:szCs w:val="24"/>
+        </w:rPr>
+        <w:t>In</w:t>
+      </w:r>
+      <w:proofErr w:type="spellEnd"/>
+      <w:r>
+        <w:rPr>
+          <w:i/>
+          <w:iCs/>
+          <w:szCs w:val="24"/>
+        </w:rPr>
+        <w:t xml:space="preserve"> </w:t>
+      </w:r>
+      <w:proofErr w:type="spellStart"/>
+      <w:r>
+        <w:rPr>
+          <w:i/>
+          <w:iCs/>
+          <w:szCs w:val="24"/>
+        </w:rPr>
+        <w:t>Window</w:t>
+      </w:r>
+      <w:proofErr w:type="spellEnd"/>
+      <w:r>
+        <w:rPr>
+          <w:i/>
+          <w:iCs/>
+          <w:szCs w:val="24"/>
+        </w:rPr>
+        <w:t xml:space="preserve"> Design</w:t>
+      </w:r>
+      <w:r>
+        <w:rPr>
+          <w:szCs w:val="24"/>
+        </w:rPr>
+        <w:t xml:space="preserve">. Springer, Berlin Heidelberg New York. </w:t>
+      </w:r>
+    </w:p>
+    <w:p>
+      <w:pPr>
+        <w:pStyle w:val="ThesisSzvegElsBekezds"/>
+        <w:rPr>
+          <w:szCs w:val="24"/>
+        </w:rPr>
+      </w:pPr>
+      <w:r>
+        <w:rPr>
+          <w:szCs w:val="24"/>
+        </w:rPr>
+        <w:t xml:space="preserve">Fejezet (könyvben vagy </w:t>
+      </w:r>
+      <w:proofErr w:type="spellStart"/>
+      <w:r>
+        <w:rPr>
+          <w:szCs w:val="24"/>
+        </w:rPr>
+        <w:t>proceedings-ben</w:t>
+      </w:r>
+      <w:proofErr w:type="spellEnd"/>
+      <w:r>
+        <w:rPr>
+          <w:szCs w:val="24"/>
+        </w:rPr>
+        <w:t xml:space="preserve">): </w:t>
+      </w:r>
+    </w:p>
+    <w:p>
+      <w:pPr>
+        <w:pStyle w:val="ThesisSzvegElsBekezds"/>
+        <w:rPr>
+          <w:szCs w:val="24"/>
+        </w:rPr>
+      </w:pPr>
+      <w:r>
+        <w:rPr>
+          <w:szCs w:val="24"/>
+        </w:rPr>
+        <w:t xml:space="preserve">HINTON, H. (1997). The </w:t>
+      </w:r>
+      <w:proofErr w:type="spellStart"/>
+      <w:r>
+        <w:rPr>
+          <w:szCs w:val="24"/>
+        </w:rPr>
+        <w:t>Heavens</w:t>
+      </w:r>
+      <w:proofErr w:type="spellEnd"/>
+      <w:r>
+        <w:rPr>
+          <w:szCs w:val="24"/>
+        </w:rPr>
+        <w:t xml:space="preserve"> </w:t>
+      </w:r>
+      <w:proofErr w:type="spellStart"/>
+      <w:r>
+        <w:rPr>
+          <w:szCs w:val="24"/>
+        </w:rPr>
+        <w:t>are</w:t>
+      </w:r>
+      <w:proofErr w:type="spellEnd"/>
+      <w:r>
+        <w:rPr>
+          <w:szCs w:val="24"/>
+        </w:rPr>
+        <w:t xml:space="preserve"> </w:t>
+      </w:r>
+      <w:proofErr w:type="spellStart"/>
+      <w:r>
+        <w:rPr>
+          <w:szCs w:val="24"/>
+        </w:rPr>
+        <w:t>Falling</w:t>
+      </w:r>
+      <w:proofErr w:type="spellEnd"/>
+      <w:r>
+        <w:rPr>
+          <w:szCs w:val="24"/>
+        </w:rPr>
+        <w:t xml:space="preserve">. </w:t>
+      </w:r>
+      <w:proofErr w:type="spellStart"/>
+      <w:r>
+        <w:rPr>
+          <w:szCs w:val="24"/>
+        </w:rPr>
+        <w:t>In</w:t>
+      </w:r>
+      <w:proofErr w:type="spellEnd"/>
+      <w:r>
+        <w:rPr>
+          <w:szCs w:val="24"/>
+        </w:rPr>
+        <w:t>: Rosenberg, K. (</w:t>
+      </w:r>
+      <w:proofErr w:type="spellStart"/>
+      <w:r>
+        <w:rPr>
+          <w:szCs w:val="24"/>
+        </w:rPr>
+        <w:t>ed</w:t>
+      </w:r>
+      <w:proofErr w:type="spellEnd"/>
+      <w:r>
+        <w:rPr>
+          <w:szCs w:val="24"/>
+        </w:rPr>
+        <w:t xml:space="preserve">.): </w:t>
+      </w:r>
+      <w:r>
+        <w:rPr>
+          <w:i/>
+          <w:iCs/>
+          <w:szCs w:val="24"/>
+        </w:rPr>
+        <w:t xml:space="preserve">Random </w:t>
+      </w:r>
+      <w:proofErr w:type="spellStart"/>
+      <w:r>
+        <w:rPr>
+          <w:i/>
+          <w:iCs/>
+          <w:szCs w:val="24"/>
+        </w:rPr>
+        <w:t>Thoughts</w:t>
+      </w:r>
+      <w:proofErr w:type="spellEnd"/>
       <w:r>
         <w:rPr>
           <w:szCs w:val="24"/>
@@ -7162,7 +7908,21 @@
         <w:rPr>
           <w:szCs w:val="24"/>
         </w:rPr>
-        <w:t xml:space="preserve">Internetes hivatkozás (CD-n beadnadó) </w:t>
+        <w:t xml:space="preserve">Internetes hivatkozás (CD-n </w:t>
+      </w:r>
+      <w:proofErr w:type="spellStart"/>
+      <w:r>
+        <w:rPr>
+          <w:szCs w:val="24"/>
+        </w:rPr>
+        <w:t>beadnadó</w:t>
+      </w:r>
+      <w:proofErr w:type="spellEnd"/>
+      <w:r>
+        <w:rPr>
+          <w:szCs w:val="24"/>
+        </w:rPr>
+        <w:t xml:space="preserve">) </w:t>
       </w:r>
     </w:p>
     <w:p>
@@ -7232,7 +7992,7 @@
           <w:szCs w:val="24"/>
         </w:rPr>
       </w:pPr>
-      <w:bookmarkStart w:id="58" w:name="_Toc416175809"/>
+      <w:bookmarkStart w:id="67" w:name="_Toc416175809"/>
       <w:r>
         <w:rPr>
           <w:szCs w:val="24"/>
@@ -7240,7 +8000,7 @@
         <w:lastRenderedPageBreak/>
         <w:t>Mellékletek</w:t>
       </w:r>
-      <w:bookmarkEnd w:id="58"/>
+      <w:bookmarkEnd w:id="67"/>
     </w:p>
     <w:p>
       <w:pPr>
@@ -7273,7 +8033,7 @@
           <w:szCs w:val="24"/>
         </w:rPr>
       </w:pPr>
-      <w:bookmarkStart w:id="59" w:name="_Toc416175810"/>
+      <w:bookmarkStart w:id="68" w:name="_Toc416175810"/>
       <w:r>
         <w:rPr>
           <w:szCs w:val="24"/>
@@ -7281,7 +8041,7 @@
         <w:lastRenderedPageBreak/>
         <w:t>CD Melléklet</w:t>
       </w:r>
-      <w:bookmarkEnd w:id="59"/>
+      <w:bookmarkEnd w:id="68"/>
     </w:p>
     <w:p>
       <w:pPr>
@@ -7290,12 +8050,53 @@
           <w:szCs w:val="24"/>
         </w:rPr>
       </w:pPr>
+      <w:proofErr w:type="gramStart"/>
       <w:r>
         <w:rPr>
           <w:rFonts w:cs="Times New Roman"/>
           <w:szCs w:val="24"/>
         </w:rPr>
-        <w:t>dolgozat (pdf-ben és az eredeti szerkeszthető formában is), internetes hivatkozások letöltött anyagai, összes elkészített saját munka (pl programkód, fénykép stb.)</w:t>
+        <w:t>dolgozat</w:t>
+      </w:r>
+      <w:proofErr w:type="gramEnd"/>
+      <w:r>
+        <w:rPr>
+          <w:rFonts w:cs="Times New Roman"/>
+          <w:szCs w:val="24"/>
+        </w:rPr>
+        <w:t xml:space="preserve"> (</w:t>
+      </w:r>
+      <w:proofErr w:type="spellStart"/>
+      <w:r>
+        <w:rPr>
+          <w:rFonts w:cs="Times New Roman"/>
+          <w:szCs w:val="24"/>
+        </w:rPr>
+        <w:t>pdf-ben</w:t>
+      </w:r>
+      <w:proofErr w:type="spellEnd"/>
+      <w:r>
+        <w:rPr>
+          <w:rFonts w:cs="Times New Roman"/>
+          <w:szCs w:val="24"/>
+        </w:rPr>
+        <w:t xml:space="preserve"> és az eredeti szerkeszthető formában is), internetes hivatkozások letöltött anyagai, összes elkészített saját munka (</w:t>
+      </w:r>
+      <w:proofErr w:type="spellStart"/>
+      <w:r>
+        <w:rPr>
+          <w:rFonts w:cs="Times New Roman"/>
+          <w:szCs w:val="24"/>
+        </w:rPr>
+        <w:t>pl</w:t>
+      </w:r>
+      <w:proofErr w:type="spellEnd"/>
+      <w:r>
+        <w:rPr>
+          <w:rFonts w:cs="Times New Roman"/>
+          <w:szCs w:val="24"/>
+        </w:rPr>
+        <w:t xml:space="preserve"> programkód, fénykép stb.)</w:t>
       </w:r>
     </w:p>
     <w:sectPr>
@@ -7364,7 +8165,7 @@
           <w:rPr>
             <w:noProof/>
           </w:rPr>
-          <w:t>11</w:t>
+          <w:t>9</w:t>
         </w:r>
         <w:r>
           <w:fldChar w:fldCharType="end"/>
@@ -9399,7 +10200,7 @@
 </file>
 
 <file path=customXml/itemProps1.xml><?xml version="1.0" encoding="utf-8"?>
-<ds:datastoreItem xmlns:ds="http://schemas.openxmlformats.org/officeDocument/2006/customXml" ds:itemID="{E864571A-2BE3-4B7B-8832-20FF75FC5D2E}">
+<ds:datastoreItem xmlns:ds="http://schemas.openxmlformats.org/officeDocument/2006/customXml" ds:itemID="{700914B2-44BE-414B-9D8F-49DC7DD308AC}">
   <ds:schemaRefs>
     <ds:schemaRef ds:uri="http://schemas.openxmlformats.org/officeDocument/2006/bibliography"/>
   </ds:schemaRefs>

</xml_diff>